<commit_message>
Added a couple potions
</commit_message>
<xml_diff>
--- a/AnthisReborn/AnthisRebornAlchemy.docx
+++ b/AnthisReborn/AnthisRebornAlchemy.docx
@@ -315,17 +315,7 @@
                 <w:sz w:val="16"/>
                 <w:szCs w:val="16"/>
               </w:rPr>
-              <w:t>+4 t</w:t>
-            </w:r>
-            <w:bookmarkStart w:id="0" w:name="_GoBack"/>
-            <w:bookmarkEnd w:id="0"/>
-            <w:r>
-              <w:rPr>
-                <w:rFonts w:ascii="Pericles" w:eastAsia="Times New Roman" w:hAnsi="Pericles" w:cs="Times New Roman"/>
-                <w:sz w:val="16"/>
-                <w:szCs w:val="16"/>
-              </w:rPr>
-              <w:t>emporary hit points</w:t>
+              <w:t>+4 temporary hit points</w:t>
             </w:r>
           </w:p>
         </w:tc>
@@ -393,7 +383,7 @@
                 <w:szCs w:val="16"/>
               </w:rPr>
             </w:pPr>
-            <w:bookmarkStart w:id="1" w:name="_Hlk5440066"/>
+            <w:bookmarkStart w:id="0" w:name="_Hlk5440066"/>
             <w:r>
               <w:rPr>
                 <w:rFonts w:ascii="Pericles" w:eastAsia="Times New Roman" w:hAnsi="Pericles" w:cs="Times New Roman"/>
@@ -674,7 +664,7 @@
           </w:p>
         </w:tc>
       </w:tr>
-      <w:bookmarkEnd w:id="1"/>
+      <w:bookmarkEnd w:id="0"/>
       <w:tr>
         <w:tc>
           <w:tcPr>
@@ -3124,7 +3114,6 @@
                 <w:sz w:val="16"/>
                 <w:szCs w:val="16"/>
               </w:rPr>
-              <w:lastRenderedPageBreak/>
               <w:t>The victim will not necessarily go against their nature because of their newfound love. That depends on the circumstances and GM’s discretion</w:t>
             </w:r>
           </w:p>
@@ -3175,7 +3164,6 @@
                 <w:sz w:val="16"/>
                 <w:szCs w:val="16"/>
               </w:rPr>
-              <w:lastRenderedPageBreak/>
               <w:t>None</w:t>
             </w:r>
           </w:p>
@@ -3256,7 +3244,7 @@
                 <w:szCs w:val="16"/>
               </w:rPr>
             </w:pPr>
-            <w:bookmarkStart w:id="2" w:name="_Hlk5439366"/>
+            <w:bookmarkStart w:id="1" w:name="_Hlk5439366"/>
             <w:r>
               <w:rPr>
                 <w:rFonts w:ascii="Pericles" w:eastAsia="Times New Roman" w:hAnsi="Pericles" w:cs="Times New Roman"/>
@@ -3405,7 +3393,7 @@
           </w:p>
         </w:tc>
       </w:tr>
-      <w:bookmarkEnd w:id="2"/>
+      <w:bookmarkEnd w:id="1"/>
       <w:tr>
         <w:tblPrEx>
           <w:tblLook w:val="04A0" w:firstRow="1" w:lastRow="0" w:firstColumn="1" w:lastColumn="0" w:noHBand="0" w:noVBand="1"/>
@@ -3564,6 +3552,7 @@
                 <w:sz w:val="16"/>
                 <w:szCs w:val="16"/>
               </w:rPr>
+              <w:lastRenderedPageBreak/>
               <w:t>AV reduced by 1 (repaired by DL 14 check)</w:t>
             </w:r>
           </w:p>
@@ -3586,7 +3575,15 @@
                 <w:sz w:val="16"/>
                 <w:szCs w:val="16"/>
               </w:rPr>
-              <w:t>Eats through soft metal</w:t>
+              <w:t xml:space="preserve">Acts as a solvent, eating through many organic materials, and even </w:t>
+            </w:r>
+            <w:r>
+              <w:rPr>
+                <w:rFonts w:ascii="Pericles" w:eastAsia="Times New Roman" w:hAnsi="Pericles" w:cs="Times New Roman"/>
+                <w:sz w:val="16"/>
+                <w:szCs w:val="16"/>
+              </w:rPr>
+              <w:t>soft metal</w:t>
             </w:r>
             <w:r>
               <w:rPr>
@@ -3621,6 +3618,7 @@
                 <w:sz w:val="16"/>
                 <w:szCs w:val="16"/>
               </w:rPr>
+              <w:lastRenderedPageBreak/>
               <w:t>Increase Dmg Dice / x3 /+3 DL</w:t>
             </w:r>
           </w:p>
@@ -3689,6 +3687,7 @@
                 <w:sz w:val="16"/>
                 <w:szCs w:val="16"/>
               </w:rPr>
+              <w:lastRenderedPageBreak/>
               <w:t>Eats through advanced metals / x1 / +3 DL</w:t>
             </w:r>
           </w:p>
@@ -3718,6 +3717,7 @@
                 <w:sz w:val="16"/>
                 <w:szCs w:val="16"/>
               </w:rPr>
+              <w:lastRenderedPageBreak/>
               <w:t>Boost Wit</w:t>
             </w:r>
           </w:p>
@@ -3845,6 +3845,131 @@
                 <w:szCs w:val="16"/>
               </w:rPr>
               <w:t>Wit +2 / x1 / +6 DL</w:t>
+            </w:r>
+          </w:p>
+        </w:tc>
+      </w:tr>
+      <w:tr>
+        <w:tc>
+          <w:tcPr>
+            <w:tcW w:w="1189" w:type="dxa"/>
+          </w:tcPr>
+          <w:p>
+            <w:pPr>
+              <w:spacing w:before="100" w:beforeAutospacing="1"/>
+              <w:rPr>
+                <w:rFonts w:ascii="Pericles" w:hAnsi="Pericles"/>
+                <w:sz w:val="16"/>
+                <w:szCs w:val="16"/>
+              </w:rPr>
+            </w:pPr>
+            <w:r>
+              <w:rPr>
+                <w:rFonts w:ascii="Pericles" w:hAnsi="Pericles"/>
+                <w:sz w:val="16"/>
+                <w:szCs w:val="16"/>
+              </w:rPr>
+              <w:t>Foul Food and Water</w:t>
+            </w:r>
+          </w:p>
+        </w:tc>
+        <w:tc>
+          <w:tcPr>
+            <w:tcW w:w="433" w:type="dxa"/>
+          </w:tcPr>
+          <w:p>
+            <w:pPr>
+              <w:spacing w:before="100" w:beforeAutospacing="1"/>
+              <w:rPr>
+                <w:rFonts w:ascii="Pericles" w:hAnsi="Pericles"/>
+                <w:sz w:val="16"/>
+                <w:szCs w:val="16"/>
+              </w:rPr>
+            </w:pPr>
+            <w:r>
+              <w:rPr>
+                <w:rFonts w:ascii="Pericles" w:hAnsi="Pericles"/>
+                <w:sz w:val="16"/>
+                <w:szCs w:val="16"/>
+              </w:rPr>
+              <w:t>10</w:t>
+            </w:r>
+          </w:p>
+        </w:tc>
+        <w:tc>
+          <w:tcPr>
+            <w:tcW w:w="573" w:type="dxa"/>
+          </w:tcPr>
+          <w:p>
+            <w:pPr>
+              <w:spacing w:before="100" w:beforeAutospacing="1"/>
+              <w:rPr>
+                <w:rFonts w:ascii="Pericles" w:hAnsi="Pericles"/>
+                <w:sz w:val="16"/>
+                <w:szCs w:val="16"/>
+              </w:rPr>
+            </w:pPr>
+            <w:r>
+              <w:rPr>
+                <w:rFonts w:ascii="Pericles" w:hAnsi="Pericles"/>
+                <w:sz w:val="16"/>
+                <w:szCs w:val="16"/>
+              </w:rPr>
+              <w:t>Inst</w:t>
+            </w:r>
+          </w:p>
+        </w:tc>
+        <w:tc>
+          <w:tcPr>
+            <w:tcW w:w="4477" w:type="dxa"/>
+          </w:tcPr>
+          <w:p>
+            <w:pPr>
+              <w:numPr>
+                <w:ilvl w:val="0"/>
+                <w:numId w:val="10"/>
+              </w:numPr>
+              <w:spacing w:before="100" w:beforeAutospacing="1"/>
+              <w:rPr>
+                <w:rFonts w:ascii="Pericles" w:hAnsi="Pericles"/>
+                <w:sz w:val="16"/>
+                <w:szCs w:val="16"/>
+              </w:rPr>
+            </w:pPr>
+            <w:r>
+              <w:rPr>
+                <w:rFonts w:ascii="Pericles" w:hAnsi="Pericles"/>
+                <w:sz w:val="16"/>
+                <w:szCs w:val="16"/>
+              </w:rPr>
+              <w:t>Fouls up to 1 man-week of food and water</w:t>
+            </w:r>
+          </w:p>
+        </w:tc>
+        <w:tc>
+          <w:tcPr>
+            <w:tcW w:w="3303" w:type="dxa"/>
+          </w:tcPr>
+          <w:p>
+            <w:pPr>
+              <w:numPr>
+                <w:ilvl w:val="0"/>
+                <w:numId w:val="10"/>
+              </w:numPr>
+              <w:spacing w:before="100" w:beforeAutospacing="1"/>
+              <w:rPr>
+                <w:rFonts w:ascii="Pericles" w:hAnsi="Pericles"/>
+                <w:sz w:val="16"/>
+                <w:szCs w:val="16"/>
+              </w:rPr>
+            </w:pPr>
+            <w:r>
+              <w:rPr>
+                <w:rFonts w:ascii="Pericles" w:hAnsi="Pericles"/>
+                <w:sz w:val="16"/>
+                <w:szCs w:val="16"/>
+              </w:rPr>
+              <w:t>Amount x2 / x4 / +2 DL</w:t>
             </w:r>
           </w:p>
         </w:tc>
@@ -4108,39 +4233,37 @@
         <w:tc>
           <w:tcPr>
             <w:tcW w:w="1189" w:type="dxa"/>
-            <w:hideMark/>
-          </w:tcPr>
-          <w:p>
-            <w:pPr>
-              <w:spacing w:before="100" w:beforeAutospacing="1"/>
-              <w:rPr>
-                <w:rFonts w:ascii="Times New Roman" w:eastAsia="Times New Roman" w:hAnsi="Times New Roman" w:cs="Times New Roman"/>
-                <w:sz w:val="24"/>
-                <w:szCs w:val="24"/>
-              </w:rPr>
-            </w:pPr>
-            <w:r>
-              <w:rPr>
-                <w:rFonts w:ascii="Pericles" w:eastAsia="Times New Roman" w:hAnsi="Pericles" w:cs="Times New Roman"/>
-                <w:sz w:val="16"/>
-                <w:szCs w:val="16"/>
-              </w:rPr>
-              <w:t>Racing Blood</w:t>
+          </w:tcPr>
+          <w:p>
+            <w:pPr>
+              <w:spacing w:before="100" w:beforeAutospacing="1"/>
+              <w:rPr>
+                <w:rFonts w:ascii="Pericles" w:eastAsia="Times New Roman" w:hAnsi="Pericles" w:cs="Times New Roman"/>
+                <w:sz w:val="16"/>
+                <w:szCs w:val="16"/>
+              </w:rPr>
+            </w:pPr>
+            <w:r>
+              <w:rPr>
+                <w:rFonts w:ascii="Pericles" w:eastAsia="Times New Roman" w:hAnsi="Pericles" w:cs="Times New Roman"/>
+                <w:sz w:val="16"/>
+                <w:szCs w:val="16"/>
+              </w:rPr>
+              <w:t>Nose Plugs</w:t>
             </w:r>
           </w:p>
         </w:tc>
         <w:tc>
           <w:tcPr>
             <w:tcW w:w="433" w:type="dxa"/>
-            <w:hideMark/>
-          </w:tcPr>
-          <w:p>
-            <w:pPr>
-              <w:spacing w:before="100" w:beforeAutospacing="1"/>
-              <w:rPr>
-                <w:rFonts w:ascii="Times New Roman" w:eastAsia="Times New Roman" w:hAnsi="Times New Roman" w:cs="Times New Roman"/>
-                <w:sz w:val="24"/>
-                <w:szCs w:val="24"/>
+          </w:tcPr>
+          <w:p>
+            <w:pPr>
+              <w:spacing w:before="100" w:beforeAutospacing="1"/>
+              <w:rPr>
+                <w:rFonts w:ascii="Pericles" w:eastAsia="Times New Roman" w:hAnsi="Pericles" w:cs="Times New Roman"/>
+                <w:sz w:val="16"/>
+                <w:szCs w:val="16"/>
               </w:rPr>
             </w:pPr>
             <w:r>
@@ -4156,31 +4279,29 @@
         <w:tc>
           <w:tcPr>
             <w:tcW w:w="573" w:type="dxa"/>
-            <w:hideMark/>
-          </w:tcPr>
-          <w:p>
-            <w:pPr>
-              <w:spacing w:before="100" w:beforeAutospacing="1"/>
-              <w:rPr>
-                <w:rFonts w:ascii="Times New Roman" w:eastAsia="Times New Roman" w:hAnsi="Times New Roman" w:cs="Times New Roman"/>
-                <w:sz w:val="24"/>
-                <w:szCs w:val="24"/>
-              </w:rPr>
-            </w:pPr>
-            <w:r>
-              <w:rPr>
-                <w:rFonts w:ascii="Pericles" w:eastAsia="Times New Roman" w:hAnsi="Pericles" w:cs="Times New Roman"/>
-                <w:sz w:val="16"/>
-                <w:szCs w:val="16"/>
-              </w:rPr>
-              <w:t>10 r</w:t>
+          </w:tcPr>
+          <w:p>
+            <w:pPr>
+              <w:spacing w:before="100" w:beforeAutospacing="1"/>
+              <w:rPr>
+                <w:rFonts w:ascii="Pericles" w:eastAsia="Times New Roman" w:hAnsi="Pericles" w:cs="Times New Roman"/>
+                <w:sz w:val="16"/>
+                <w:szCs w:val="16"/>
+              </w:rPr>
+            </w:pPr>
+            <w:r>
+              <w:rPr>
+                <w:rFonts w:ascii="Pericles" w:eastAsia="Times New Roman" w:hAnsi="Pericles" w:cs="Times New Roman"/>
+                <w:sz w:val="16"/>
+                <w:szCs w:val="16"/>
+              </w:rPr>
+              <w:t>1 h</w:t>
             </w:r>
           </w:p>
         </w:tc>
         <w:tc>
           <w:tcPr>
             <w:tcW w:w="4477" w:type="dxa"/>
-            <w:hideMark/>
           </w:tcPr>
           <w:p>
             <w:pPr>
@@ -4190,18 +4311,18 @@
               </w:numPr>
               <w:spacing w:before="100" w:beforeAutospacing="1"/>
               <w:rPr>
-                <w:rFonts w:ascii="Times New Roman" w:eastAsia="Times New Roman" w:hAnsi="Times New Roman" w:cs="Times New Roman"/>
-                <w:sz w:val="16"/>
-                <w:szCs w:val="16"/>
-              </w:rPr>
-            </w:pPr>
-            <w:r>
-              <w:rPr>
-                <w:rFonts w:ascii="Pericles" w:eastAsia="Times New Roman" w:hAnsi="Pericles" w:cs="Times New Roman"/>
-                <w:sz w:val="16"/>
-                <w:szCs w:val="16"/>
-              </w:rPr>
-              <w:t>+1 initiative</w:t>
+                <w:rFonts w:ascii="Pericles" w:eastAsia="Times New Roman" w:hAnsi="Pericles" w:cs="Times New Roman"/>
+                <w:sz w:val="16"/>
+                <w:szCs w:val="16"/>
+              </w:rPr>
+            </w:pPr>
+            <w:r>
+              <w:rPr>
+                <w:rFonts w:ascii="Pericles" w:eastAsia="Times New Roman" w:hAnsi="Pericles" w:cs="Times New Roman"/>
+                <w:sz w:val="16"/>
+                <w:szCs w:val="16"/>
+              </w:rPr>
+              <w:t>User is immune to nausea and stench effects</w:t>
             </w:r>
           </w:p>
           <w:p>
@@ -4212,25 +4333,46 @@
               </w:numPr>
               <w:spacing w:before="100" w:beforeAutospacing="1"/>
               <w:rPr>
-                <w:rFonts w:ascii="Times New Roman" w:eastAsia="Times New Roman" w:hAnsi="Times New Roman" w:cs="Times New Roman"/>
-                <w:sz w:val="16"/>
-                <w:szCs w:val="16"/>
-              </w:rPr>
-            </w:pPr>
-            <w:r>
-              <w:rPr>
-                <w:rFonts w:ascii="Pericles" w:eastAsia="Times New Roman" w:hAnsi="Pericles" w:cs="Times New Roman"/>
-                <w:sz w:val="16"/>
-                <w:szCs w:val="16"/>
-              </w:rPr>
-              <w:t>+1 Move</w:t>
+                <w:rFonts w:ascii="Pericles" w:eastAsia="Times New Roman" w:hAnsi="Pericles" w:cs="Times New Roman"/>
+                <w:sz w:val="16"/>
+                <w:szCs w:val="16"/>
+              </w:rPr>
+            </w:pPr>
+            <w:r>
+              <w:rPr>
+                <w:rFonts w:ascii="Pericles" w:eastAsia="Times New Roman" w:hAnsi="Pericles" w:cs="Times New Roman"/>
+                <w:sz w:val="16"/>
+                <w:szCs w:val="16"/>
+              </w:rPr>
+              <w:t>Can eat or smell anything without getting sick (though other effects might still apply)</w:t>
+            </w:r>
+          </w:p>
+          <w:p>
+            <w:pPr>
+              <w:numPr>
+                <w:ilvl w:val="0"/>
+                <w:numId w:val="10"/>
+              </w:numPr>
+              <w:spacing w:before="100" w:beforeAutospacing="1"/>
+              <w:rPr>
+                <w:rFonts w:ascii="Pericles" w:eastAsia="Times New Roman" w:hAnsi="Pericles" w:cs="Times New Roman"/>
+                <w:sz w:val="16"/>
+                <w:szCs w:val="16"/>
+              </w:rPr>
+            </w:pPr>
+            <w:r>
+              <w:rPr>
+                <w:rFonts w:ascii="Pericles" w:eastAsia="Times New Roman" w:hAnsi="Pericles" w:cs="Times New Roman"/>
+                <w:sz w:val="16"/>
+                <w:szCs w:val="16"/>
+              </w:rPr>
+              <w:t>Loses sense of smell and taste, which can have effects at the GM’s discretion</w:t>
             </w:r>
           </w:p>
         </w:tc>
         <w:tc>
           <w:tcPr>
             <w:tcW w:w="3303" w:type="dxa"/>
-            <w:hideMark/>
           </w:tcPr>
           <w:p>
             <w:pPr>
@@ -4240,18 +4382,18 @@
               </w:numPr>
               <w:spacing w:before="100" w:beforeAutospacing="1"/>
               <w:rPr>
-                <w:rFonts w:ascii="Times New Roman" w:eastAsia="Times New Roman" w:hAnsi="Times New Roman" w:cs="Times New Roman"/>
-                <w:sz w:val="16"/>
-                <w:szCs w:val="16"/>
-              </w:rPr>
-            </w:pPr>
-            <w:r>
-              <w:rPr>
-                <w:rFonts w:ascii="Pericles" w:eastAsia="Times New Roman" w:hAnsi="Pericles" w:cs="Times New Roman"/>
-                <w:sz w:val="16"/>
-                <w:szCs w:val="16"/>
-              </w:rPr>
-              <w:t>Also +1 damage / x1 / +3 DL</w:t>
+                <w:rFonts w:ascii="Pericles" w:eastAsia="Times New Roman" w:hAnsi="Pericles" w:cs="Times New Roman"/>
+                <w:sz w:val="16"/>
+                <w:szCs w:val="16"/>
+              </w:rPr>
+            </w:pPr>
+            <w:r>
+              <w:rPr>
+                <w:rFonts w:ascii="Pericles" w:eastAsia="Times New Roman" w:hAnsi="Pericles" w:cs="Times New Roman"/>
+                <w:sz w:val="16"/>
+                <w:szCs w:val="16"/>
+              </w:rPr>
+              <w:t>Also +2 save vs. disease / x1 / +3 DL</w:t>
             </w:r>
           </w:p>
           <w:p>
@@ -4262,40 +4404,18 @@
               </w:numPr>
               <w:spacing w:before="100" w:beforeAutospacing="1"/>
               <w:rPr>
-                <w:rFonts w:ascii="Times New Roman" w:eastAsia="Times New Roman" w:hAnsi="Times New Roman" w:cs="Times New Roman"/>
-                <w:sz w:val="16"/>
-                <w:szCs w:val="16"/>
-              </w:rPr>
-            </w:pPr>
-            <w:r>
-              <w:rPr>
-                <w:rFonts w:ascii="Pericles" w:eastAsia="Times New Roman" w:hAnsi="Pericles" w:cs="Times New Roman"/>
-                <w:sz w:val="16"/>
-                <w:szCs w:val="16"/>
-              </w:rPr>
-              <w:t>Also +1 defense / x1 / +3 DL</w:t>
-            </w:r>
-          </w:p>
-          <w:p>
-            <w:pPr>
-              <w:numPr>
-                <w:ilvl w:val="0"/>
-                <w:numId w:val="10"/>
-              </w:numPr>
-              <w:spacing w:before="100" w:beforeAutospacing="1"/>
-              <w:rPr>
-                <w:rFonts w:ascii="Times New Roman" w:eastAsia="Times New Roman" w:hAnsi="Times New Roman" w:cs="Times New Roman"/>
-                <w:sz w:val="16"/>
-                <w:szCs w:val="16"/>
-              </w:rPr>
-            </w:pPr>
-            <w:r>
-              <w:rPr>
-                <w:rFonts w:ascii="Pericles" w:eastAsia="Times New Roman" w:hAnsi="Pericles" w:cs="Times New Roman"/>
-                <w:sz w:val="16"/>
-                <w:szCs w:val="16"/>
-              </w:rPr>
-              <w:t>Also +1 to-hit / x1 / +3 DL</w:t>
+                <w:rFonts w:ascii="Pericles" w:eastAsia="Times New Roman" w:hAnsi="Pericles" w:cs="Times New Roman"/>
+                <w:sz w:val="16"/>
+                <w:szCs w:val="16"/>
+              </w:rPr>
+            </w:pPr>
+            <w:r>
+              <w:rPr>
+                <w:rFonts w:ascii="Pericles" w:eastAsia="Times New Roman" w:hAnsi="Pericles" w:cs="Times New Roman"/>
+                <w:sz w:val="16"/>
+                <w:szCs w:val="16"/>
+              </w:rPr>
+              <w:t>Also +2 save vs. poison / x1 / +3 DL</w:t>
             </w:r>
           </w:p>
         </w:tc>
@@ -4324,7 +4444,7 @@
                 <w:sz w:val="16"/>
                 <w:szCs w:val="16"/>
               </w:rPr>
-              <w:t>Shards</w:t>
+              <w:t>Racing Blood</w:t>
             </w:r>
           </w:p>
         </w:tc>
@@ -4372,7 +4492,7 @@
                 <w:sz w:val="16"/>
                 <w:szCs w:val="16"/>
               </w:rPr>
-              <w:t>Inst</w:t>
+              <w:t>10 r</w:t>
             </w:r>
           </w:p>
         </w:tc>
@@ -4400,25 +4520,7 @@
                 <w:sz w:val="16"/>
                 <w:szCs w:val="16"/>
               </w:rPr>
-              <w:t xml:space="preserve">Thrown at a target to give them </w:t>
-            </w:r>
-            <w:proofErr w:type="gramStart"/>
-            <w:r>
-              <w:rPr>
-                <w:rFonts w:ascii="Pericles" w:eastAsia="Times New Roman" w:hAnsi="Pericles" w:cs="Times New Roman"/>
-                <w:sz w:val="16"/>
-                <w:szCs w:val="16"/>
-              </w:rPr>
-              <w:t>bleed(</w:t>
-            </w:r>
-            <w:proofErr w:type="gramEnd"/>
-            <w:r>
-              <w:rPr>
-                <w:rFonts w:ascii="Pericles" w:eastAsia="Times New Roman" w:hAnsi="Pericles" w:cs="Times New Roman"/>
-                <w:sz w:val="16"/>
-                <w:szCs w:val="16"/>
-              </w:rPr>
-              <w:t>1)</w:t>
+              <w:t>+1 initiative</w:t>
             </w:r>
           </w:p>
           <w:p>
@@ -4440,7 +4542,7 @@
                 <w:sz w:val="16"/>
                 <w:szCs w:val="16"/>
               </w:rPr>
-              <w:t>Save Toughness 12 to negate</w:t>
+              <w:t>+1 Move</w:t>
             </w:r>
           </w:p>
         </w:tc>
@@ -4468,85 +4570,9 @@
                 <w:sz w:val="16"/>
                 <w:szCs w:val="16"/>
               </w:rPr>
-              <w:t>Save DL +2 / x3 / +2 DL</w:t>
-            </w:r>
-          </w:p>
-        </w:tc>
-      </w:tr>
-      <w:tr>
-        <w:tc>
-          <w:tcPr>
-            <w:tcW w:w="1189" w:type="dxa"/>
-          </w:tcPr>
-          <w:p>
-            <w:pPr>
-              <w:spacing w:before="100" w:beforeAutospacing="1"/>
-              <w:rPr>
-                <w:rFonts w:ascii="Pericles" w:eastAsia="Times New Roman" w:hAnsi="Pericles" w:cs="Times New Roman"/>
-                <w:sz w:val="16"/>
-                <w:szCs w:val="16"/>
-              </w:rPr>
-            </w:pPr>
-            <w:r>
-              <w:rPr>
-                <w:rFonts w:ascii="Pericles" w:eastAsia="Times New Roman" w:hAnsi="Pericles" w:cs="Times New Roman"/>
-                <w:sz w:val="16"/>
-                <w:szCs w:val="16"/>
-              </w:rPr>
-              <w:t>Smelling Salts</w:t>
-            </w:r>
-          </w:p>
-        </w:tc>
-        <w:tc>
-          <w:tcPr>
-            <w:tcW w:w="433" w:type="dxa"/>
-          </w:tcPr>
-          <w:p>
-            <w:pPr>
-              <w:spacing w:before="100" w:beforeAutospacing="1"/>
-              <w:rPr>
-                <w:rFonts w:ascii="Pericles" w:eastAsia="Times New Roman" w:hAnsi="Pericles" w:cs="Times New Roman"/>
-                <w:sz w:val="16"/>
-                <w:szCs w:val="16"/>
-              </w:rPr>
-            </w:pPr>
-            <w:r>
-              <w:rPr>
-                <w:rFonts w:ascii="Pericles" w:eastAsia="Times New Roman" w:hAnsi="Pericles" w:cs="Times New Roman"/>
-                <w:sz w:val="16"/>
-                <w:szCs w:val="16"/>
-              </w:rPr>
-              <w:t>10</w:t>
-            </w:r>
-          </w:p>
-        </w:tc>
-        <w:tc>
-          <w:tcPr>
-            <w:tcW w:w="573" w:type="dxa"/>
-          </w:tcPr>
-          <w:p>
-            <w:pPr>
-              <w:spacing w:before="100" w:beforeAutospacing="1"/>
-              <w:rPr>
-                <w:rFonts w:ascii="Pericles" w:eastAsia="Times New Roman" w:hAnsi="Pericles" w:cs="Times New Roman"/>
-                <w:sz w:val="16"/>
-                <w:szCs w:val="16"/>
-              </w:rPr>
-            </w:pPr>
-            <w:r>
-              <w:rPr>
-                <w:rFonts w:ascii="Pericles" w:eastAsia="Times New Roman" w:hAnsi="Pericles" w:cs="Times New Roman"/>
-                <w:sz w:val="16"/>
-                <w:szCs w:val="16"/>
-              </w:rPr>
-              <w:t>Inst</w:t>
-            </w:r>
-          </w:p>
-        </w:tc>
-        <w:tc>
-          <w:tcPr>
-            <w:tcW w:w="4477" w:type="dxa"/>
-          </w:tcPr>
+              <w:t>Also +1 damage / x1 / +3 DL</w:t>
+            </w:r>
+          </w:p>
           <w:p>
             <w:pPr>
               <w:numPr>
@@ -4555,25 +4581,20 @@
               </w:numPr>
               <w:spacing w:before="100" w:beforeAutospacing="1"/>
               <w:rPr>
-                <w:rFonts w:ascii="Pericles" w:eastAsia="Times New Roman" w:hAnsi="Pericles" w:cs="Times New Roman"/>
-                <w:sz w:val="16"/>
-                <w:szCs w:val="16"/>
-              </w:rPr>
-            </w:pPr>
-            <w:r>
-              <w:rPr>
-                <w:rFonts w:ascii="Pericles" w:eastAsia="Times New Roman" w:hAnsi="Pericles" w:cs="Times New Roman"/>
-                <w:sz w:val="16"/>
-                <w:szCs w:val="16"/>
-              </w:rPr>
-              <w:t>Removes daze and stun statuses from one adjacent ally</w:t>
-            </w:r>
-          </w:p>
-        </w:tc>
-        <w:tc>
-          <w:tcPr>
-            <w:tcW w:w="3303" w:type="dxa"/>
-          </w:tcPr>
+                <w:rFonts w:ascii="Times New Roman" w:eastAsia="Times New Roman" w:hAnsi="Times New Roman" w:cs="Times New Roman"/>
+                <w:sz w:val="16"/>
+                <w:szCs w:val="16"/>
+              </w:rPr>
+            </w:pPr>
+            <w:r>
+              <w:rPr>
+                <w:rFonts w:ascii="Pericles" w:eastAsia="Times New Roman" w:hAnsi="Pericles" w:cs="Times New Roman"/>
+                <w:sz w:val="16"/>
+                <w:szCs w:val="16"/>
+              </w:rPr>
+              <w:t>Also +1 defense / x1 / +3 DL</w:t>
+            </w:r>
+          </w:p>
           <w:p>
             <w:pPr>
               <w:numPr>
@@ -4582,18 +4603,40 @@
               </w:numPr>
               <w:spacing w:before="100" w:beforeAutospacing="1"/>
               <w:rPr>
-                <w:rFonts w:ascii="Pericles" w:eastAsia="Times New Roman" w:hAnsi="Pericles" w:cs="Times New Roman"/>
-                <w:sz w:val="16"/>
-                <w:szCs w:val="16"/>
-              </w:rPr>
-            </w:pPr>
-            <w:r>
-              <w:rPr>
-                <w:rFonts w:ascii="Pericles" w:eastAsia="Times New Roman" w:hAnsi="Pericles" w:cs="Times New Roman"/>
-                <w:sz w:val="16"/>
-                <w:szCs w:val="16"/>
-              </w:rPr>
-              <w:t>Affects all adjacent allies / x1 / +6 DL</w:t>
+                <w:rFonts w:ascii="Times New Roman" w:eastAsia="Times New Roman" w:hAnsi="Times New Roman" w:cs="Times New Roman"/>
+                <w:sz w:val="16"/>
+                <w:szCs w:val="16"/>
+              </w:rPr>
+            </w:pPr>
+            <w:r>
+              <w:rPr>
+                <w:rFonts w:ascii="Pericles" w:eastAsia="Times New Roman" w:hAnsi="Pericles" w:cs="Times New Roman"/>
+                <w:sz w:val="16"/>
+                <w:szCs w:val="16"/>
+              </w:rPr>
+              <w:t>Also +1 to-hit / x1 / +3 DL</w:t>
+            </w:r>
+          </w:p>
+          <w:p>
+            <w:pPr>
+              <w:numPr>
+                <w:ilvl w:val="0"/>
+                <w:numId w:val="10"/>
+              </w:numPr>
+              <w:spacing w:before="100" w:beforeAutospacing="1"/>
+              <w:rPr>
+                <w:rFonts w:ascii="Times New Roman" w:eastAsia="Times New Roman" w:hAnsi="Times New Roman" w:cs="Times New Roman"/>
+                <w:sz w:val="16"/>
+                <w:szCs w:val="16"/>
+              </w:rPr>
+            </w:pPr>
+            <w:r>
+              <w:rPr>
+                <w:rFonts w:ascii="Pericles" w:eastAsia="Times New Roman" w:hAnsi="Pericles" w:cs="Times New Roman"/>
+                <w:sz w:val="16"/>
+                <w:szCs w:val="16"/>
+              </w:rPr>
+              <w:t>Also +1 move / x1 / +3 DL</w:t>
             </w:r>
           </w:p>
         </w:tc>
@@ -4605,37 +4648,39 @@
         <w:tc>
           <w:tcPr>
             <w:tcW w:w="1189" w:type="dxa"/>
-          </w:tcPr>
-          <w:p>
-            <w:pPr>
-              <w:spacing w:before="100" w:beforeAutospacing="1"/>
-              <w:rPr>
-                <w:rFonts w:ascii="Pericles" w:eastAsia="Times New Roman" w:hAnsi="Pericles" w:cs="Times New Roman"/>
-                <w:sz w:val="16"/>
-                <w:szCs w:val="16"/>
-              </w:rPr>
-            </w:pPr>
-            <w:r>
-              <w:rPr>
-                <w:rFonts w:ascii="Pericles" w:eastAsia="Times New Roman" w:hAnsi="Pericles" w:cs="Times New Roman"/>
-                <w:sz w:val="16"/>
-                <w:szCs w:val="16"/>
-              </w:rPr>
-              <w:t>Soothing Ointment</w:t>
+            <w:hideMark/>
+          </w:tcPr>
+          <w:p>
+            <w:pPr>
+              <w:spacing w:before="100" w:beforeAutospacing="1"/>
+              <w:rPr>
+                <w:rFonts w:ascii="Times New Roman" w:eastAsia="Times New Roman" w:hAnsi="Times New Roman" w:cs="Times New Roman"/>
+                <w:sz w:val="24"/>
+                <w:szCs w:val="24"/>
+              </w:rPr>
+            </w:pPr>
+            <w:r>
+              <w:rPr>
+                <w:rFonts w:ascii="Pericles" w:eastAsia="Times New Roman" w:hAnsi="Pericles" w:cs="Times New Roman"/>
+                <w:sz w:val="16"/>
+                <w:szCs w:val="16"/>
+              </w:rPr>
+              <w:t>Shards</w:t>
             </w:r>
           </w:p>
         </w:tc>
         <w:tc>
           <w:tcPr>
             <w:tcW w:w="433" w:type="dxa"/>
-          </w:tcPr>
-          <w:p>
-            <w:pPr>
-              <w:spacing w:before="100" w:beforeAutospacing="1"/>
-              <w:rPr>
-                <w:rFonts w:ascii="Pericles" w:eastAsia="Times New Roman" w:hAnsi="Pericles" w:cs="Times New Roman"/>
-                <w:sz w:val="16"/>
-                <w:szCs w:val="16"/>
+            <w:hideMark/>
+          </w:tcPr>
+          <w:p>
+            <w:pPr>
+              <w:spacing w:before="100" w:beforeAutospacing="1"/>
+              <w:rPr>
+                <w:rFonts w:ascii="Times New Roman" w:eastAsia="Times New Roman" w:hAnsi="Times New Roman" w:cs="Times New Roman"/>
+                <w:sz w:val="24"/>
+                <w:szCs w:val="24"/>
               </w:rPr>
             </w:pPr>
             <w:r>
@@ -4651,14 +4696,15 @@
         <w:tc>
           <w:tcPr>
             <w:tcW w:w="573" w:type="dxa"/>
-          </w:tcPr>
-          <w:p>
-            <w:pPr>
-              <w:spacing w:before="100" w:beforeAutospacing="1"/>
-              <w:rPr>
-                <w:rFonts w:ascii="Pericles" w:eastAsia="Times New Roman" w:hAnsi="Pericles" w:cs="Times New Roman"/>
-                <w:sz w:val="16"/>
-                <w:szCs w:val="16"/>
+            <w:hideMark/>
+          </w:tcPr>
+          <w:p>
+            <w:pPr>
+              <w:spacing w:before="100" w:beforeAutospacing="1"/>
+              <w:rPr>
+                <w:rFonts w:ascii="Times New Roman" w:eastAsia="Times New Roman" w:hAnsi="Times New Roman" w:cs="Times New Roman"/>
+                <w:sz w:val="24"/>
+                <w:szCs w:val="24"/>
               </w:rPr>
             </w:pPr>
             <w:r>
@@ -4674,6 +4720,7 @@
         <w:tc>
           <w:tcPr>
             <w:tcW w:w="4477" w:type="dxa"/>
+            <w:hideMark/>
           </w:tcPr>
           <w:p>
             <w:pPr>
@@ -4683,92 +4730,259 @@
               </w:numPr>
               <w:spacing w:before="100" w:beforeAutospacing="1"/>
               <w:rPr>
-                <w:rFonts w:ascii="Pericles" w:eastAsia="Times New Roman" w:hAnsi="Pericles" w:cs="Times New Roman"/>
-                <w:sz w:val="16"/>
-                <w:szCs w:val="16"/>
-              </w:rPr>
-            </w:pPr>
-            <w:r>
-              <w:rPr>
-                <w:rFonts w:ascii="Pericles" w:eastAsia="Times New Roman" w:hAnsi="Pericles" w:cs="Times New Roman"/>
-                <w:sz w:val="16"/>
-                <w:szCs w:val="16"/>
-              </w:rPr>
-              <w:t>Removes bleed, ignite and itching statuses from the user</w:t>
+                <w:rFonts w:ascii="Times New Roman" w:eastAsia="Times New Roman" w:hAnsi="Times New Roman" w:cs="Times New Roman"/>
+                <w:sz w:val="16"/>
+                <w:szCs w:val="16"/>
+              </w:rPr>
+            </w:pPr>
+            <w:r>
+              <w:rPr>
+                <w:rFonts w:ascii="Pericles" w:eastAsia="Times New Roman" w:hAnsi="Pericles" w:cs="Times New Roman"/>
+                <w:sz w:val="16"/>
+                <w:szCs w:val="16"/>
+              </w:rPr>
+              <w:t xml:space="preserve">Thrown at a target to give them </w:t>
+            </w:r>
+            <w:proofErr w:type="gramStart"/>
+            <w:r>
+              <w:rPr>
+                <w:rFonts w:ascii="Pericles" w:eastAsia="Times New Roman" w:hAnsi="Pericles" w:cs="Times New Roman"/>
+                <w:sz w:val="16"/>
+                <w:szCs w:val="16"/>
+              </w:rPr>
+              <w:t>bleed(</w:t>
+            </w:r>
+            <w:proofErr w:type="gramEnd"/>
+            <w:r>
+              <w:rPr>
+                <w:rFonts w:ascii="Pericles" w:eastAsia="Times New Roman" w:hAnsi="Pericles" w:cs="Times New Roman"/>
+                <w:sz w:val="16"/>
+                <w:szCs w:val="16"/>
+              </w:rPr>
+              <w:t>1)</w:t>
+            </w:r>
+          </w:p>
+          <w:p>
+            <w:pPr>
+              <w:numPr>
+                <w:ilvl w:val="0"/>
+                <w:numId w:val="10"/>
+              </w:numPr>
+              <w:spacing w:before="100" w:beforeAutospacing="1"/>
+              <w:rPr>
+                <w:rFonts w:ascii="Times New Roman" w:eastAsia="Times New Roman" w:hAnsi="Times New Roman" w:cs="Times New Roman"/>
+                <w:sz w:val="16"/>
+                <w:szCs w:val="16"/>
+              </w:rPr>
+            </w:pPr>
+            <w:r>
+              <w:rPr>
+                <w:rFonts w:ascii="Pericles" w:eastAsia="Times New Roman" w:hAnsi="Pericles" w:cs="Times New Roman"/>
+                <w:sz w:val="16"/>
+                <w:szCs w:val="16"/>
+              </w:rPr>
+              <w:t>Save Toughness 12 to negat</w:t>
+            </w:r>
+            <w:r>
+              <w:rPr>
+                <w:rFonts w:ascii="Pericles" w:eastAsia="Times New Roman" w:hAnsi="Pericles" w:cs="Times New Roman"/>
+                <w:sz w:val="16"/>
+                <w:szCs w:val="16"/>
+              </w:rPr>
+              <w:t>e</w:t>
+            </w:r>
+          </w:p>
+          <w:p>
+            <w:pPr>
+              <w:numPr>
+                <w:ilvl w:val="0"/>
+                <w:numId w:val="10"/>
+              </w:numPr>
+              <w:spacing w:before="100" w:beforeAutospacing="1"/>
+              <w:rPr>
+                <w:rFonts w:ascii="Pericles" w:eastAsia="Times New Roman" w:hAnsi="Pericles" w:cs="Times New Roman"/>
+                <w:sz w:val="16"/>
+                <w:szCs w:val="16"/>
+              </w:rPr>
+            </w:pPr>
+            <w:r>
+              <w:rPr>
+                <w:rFonts w:ascii="Pericles" w:eastAsia="Times New Roman" w:hAnsi="Pericles" w:cs="Times New Roman"/>
+                <w:sz w:val="16"/>
+                <w:szCs w:val="16"/>
+              </w:rPr>
+              <w:t xml:space="preserve">If failed by 3 or more, effect is increased to </w:t>
+            </w:r>
+            <w:proofErr w:type="gramStart"/>
+            <w:r>
+              <w:rPr>
+                <w:rFonts w:ascii="Pericles" w:eastAsia="Times New Roman" w:hAnsi="Pericles" w:cs="Times New Roman"/>
+                <w:sz w:val="16"/>
+                <w:szCs w:val="16"/>
+              </w:rPr>
+              <w:t>bleed(</w:t>
+            </w:r>
+            <w:proofErr w:type="gramEnd"/>
+            <w:r>
+              <w:rPr>
+                <w:rFonts w:ascii="Pericles" w:eastAsia="Times New Roman" w:hAnsi="Pericles" w:cs="Times New Roman"/>
+                <w:sz w:val="16"/>
+                <w:szCs w:val="16"/>
+              </w:rPr>
+              <w:t>2)</w:t>
             </w:r>
           </w:p>
         </w:tc>
         <w:tc>
           <w:tcPr>
             <w:tcW w:w="3303" w:type="dxa"/>
-          </w:tcPr>
-          <w:p>
-            <w:pPr>
-              <w:pStyle w:val="NormalWeb"/>
+            <w:hideMark/>
+          </w:tcPr>
+          <w:p>
+            <w:pPr>
               <w:numPr>
                 <w:ilvl w:val="0"/>
                 <w:numId w:val="10"/>
               </w:numPr>
-              <w:spacing w:after="0"/>
-              <w:rPr>
-                <w:rFonts w:ascii="Pericles" w:hAnsi="Pericles"/>
-                <w:sz w:val="16"/>
-                <w:szCs w:val="16"/>
-              </w:rPr>
-            </w:pPr>
-            <w:r>
-              <w:rPr>
-                <w:rFonts w:ascii="Pericles" w:hAnsi="Pericles"/>
-                <w:sz w:val="16"/>
-                <w:szCs w:val="16"/>
-              </w:rPr>
-              <w:t>Can be taken to provide immunity from bleed for 1 hour / x1 / +3 DL</w:t>
-            </w:r>
-          </w:p>
-          <w:p>
-            <w:pPr>
-              <w:pStyle w:val="NormalWeb"/>
+              <w:spacing w:before="100" w:beforeAutospacing="1"/>
+              <w:rPr>
+                <w:rFonts w:ascii="Times New Roman" w:eastAsia="Times New Roman" w:hAnsi="Times New Roman" w:cs="Times New Roman"/>
+                <w:sz w:val="16"/>
+                <w:szCs w:val="16"/>
+              </w:rPr>
+            </w:pPr>
+            <w:r>
+              <w:rPr>
+                <w:rFonts w:ascii="Pericles" w:eastAsia="Times New Roman" w:hAnsi="Pericles" w:cs="Times New Roman"/>
+                <w:sz w:val="16"/>
+                <w:szCs w:val="16"/>
+              </w:rPr>
+              <w:t>Save DL +2 / x3 / +2 DL</w:t>
+            </w:r>
+          </w:p>
+        </w:tc>
+      </w:tr>
+      <w:tr>
+        <w:tc>
+          <w:tcPr>
+            <w:tcW w:w="1189" w:type="dxa"/>
+          </w:tcPr>
+          <w:p>
+            <w:pPr>
+              <w:spacing w:before="100" w:beforeAutospacing="1"/>
+              <w:rPr>
+                <w:rFonts w:ascii="Pericles" w:eastAsia="Times New Roman" w:hAnsi="Pericles" w:cs="Times New Roman"/>
+                <w:sz w:val="16"/>
+                <w:szCs w:val="16"/>
+              </w:rPr>
+            </w:pPr>
+            <w:r>
+              <w:rPr>
+                <w:rFonts w:ascii="Pericles" w:eastAsia="Times New Roman" w:hAnsi="Pericles" w:cs="Times New Roman"/>
+                <w:sz w:val="16"/>
+                <w:szCs w:val="16"/>
+              </w:rPr>
+              <w:t>Smelling Salts</w:t>
+            </w:r>
+          </w:p>
+        </w:tc>
+        <w:tc>
+          <w:tcPr>
+            <w:tcW w:w="433" w:type="dxa"/>
+          </w:tcPr>
+          <w:p>
+            <w:pPr>
+              <w:spacing w:before="100" w:beforeAutospacing="1"/>
+              <w:rPr>
+                <w:rFonts w:ascii="Pericles" w:eastAsia="Times New Roman" w:hAnsi="Pericles" w:cs="Times New Roman"/>
+                <w:sz w:val="16"/>
+                <w:szCs w:val="16"/>
+              </w:rPr>
+            </w:pPr>
+            <w:r>
+              <w:rPr>
+                <w:rFonts w:ascii="Pericles" w:eastAsia="Times New Roman" w:hAnsi="Pericles" w:cs="Times New Roman"/>
+                <w:sz w:val="16"/>
+                <w:szCs w:val="16"/>
+              </w:rPr>
+              <w:t>10</w:t>
+            </w:r>
+          </w:p>
+        </w:tc>
+        <w:tc>
+          <w:tcPr>
+            <w:tcW w:w="573" w:type="dxa"/>
+          </w:tcPr>
+          <w:p>
+            <w:pPr>
+              <w:spacing w:before="100" w:beforeAutospacing="1"/>
+              <w:rPr>
+                <w:rFonts w:ascii="Pericles" w:eastAsia="Times New Roman" w:hAnsi="Pericles" w:cs="Times New Roman"/>
+                <w:sz w:val="16"/>
+                <w:szCs w:val="16"/>
+              </w:rPr>
+            </w:pPr>
+            <w:r>
+              <w:rPr>
+                <w:rFonts w:ascii="Pericles" w:eastAsia="Times New Roman" w:hAnsi="Pericles" w:cs="Times New Roman"/>
+                <w:sz w:val="16"/>
+                <w:szCs w:val="16"/>
+              </w:rPr>
+              <w:t>Inst</w:t>
+            </w:r>
+          </w:p>
+        </w:tc>
+        <w:tc>
+          <w:tcPr>
+            <w:tcW w:w="4477" w:type="dxa"/>
+          </w:tcPr>
+          <w:p>
+            <w:pPr>
               <w:numPr>
                 <w:ilvl w:val="0"/>
                 <w:numId w:val="10"/>
               </w:numPr>
-              <w:spacing w:after="0"/>
-              <w:rPr>
-                <w:rFonts w:ascii="Pericles" w:hAnsi="Pericles"/>
-                <w:sz w:val="16"/>
-                <w:szCs w:val="16"/>
-              </w:rPr>
-            </w:pPr>
-            <w:r>
-              <w:rPr>
-                <w:rFonts w:ascii="Pericles" w:hAnsi="Pericles"/>
-                <w:sz w:val="16"/>
-                <w:szCs w:val="16"/>
-              </w:rPr>
-              <w:t>Can be taken to provide immunity from ignite for 1 hour / x1 / +3 DL</w:t>
-            </w:r>
-          </w:p>
-          <w:p>
-            <w:pPr>
-              <w:pStyle w:val="NormalWeb"/>
+              <w:spacing w:before="100" w:beforeAutospacing="1"/>
+              <w:rPr>
+                <w:rFonts w:ascii="Pericles" w:eastAsia="Times New Roman" w:hAnsi="Pericles" w:cs="Times New Roman"/>
+                <w:sz w:val="16"/>
+                <w:szCs w:val="16"/>
+              </w:rPr>
+            </w:pPr>
+            <w:r>
+              <w:rPr>
+                <w:rFonts w:ascii="Pericles" w:eastAsia="Times New Roman" w:hAnsi="Pericles" w:cs="Times New Roman"/>
+                <w:sz w:val="16"/>
+                <w:szCs w:val="16"/>
+              </w:rPr>
+              <w:t>Removes daze and stun statuses from one adjacent ally</w:t>
+            </w:r>
+          </w:p>
+        </w:tc>
+        <w:tc>
+          <w:tcPr>
+            <w:tcW w:w="3303" w:type="dxa"/>
+          </w:tcPr>
+          <w:p>
+            <w:pPr>
               <w:numPr>
                 <w:ilvl w:val="0"/>
                 <w:numId w:val="10"/>
               </w:numPr>
-              <w:spacing w:after="0"/>
-              <w:rPr>
-                <w:rFonts w:ascii="Pericles" w:hAnsi="Pericles"/>
-                <w:sz w:val="16"/>
-                <w:szCs w:val="16"/>
-              </w:rPr>
-            </w:pPr>
-            <w:r>
-              <w:rPr>
-                <w:rFonts w:ascii="Pericles" w:hAnsi="Pericles"/>
-                <w:sz w:val="16"/>
-                <w:szCs w:val="16"/>
-              </w:rPr>
-              <w:t>Duration x5 / x2 / +2 DL</w:t>
+              <w:spacing w:before="100" w:beforeAutospacing="1"/>
+              <w:rPr>
+                <w:rFonts w:ascii="Pericles" w:eastAsia="Times New Roman" w:hAnsi="Pericles" w:cs="Times New Roman"/>
+                <w:sz w:val="16"/>
+                <w:szCs w:val="16"/>
+              </w:rPr>
+            </w:pPr>
+            <w:r>
+              <w:rPr>
+                <w:rFonts w:ascii="Pericles" w:eastAsia="Times New Roman" w:hAnsi="Pericles" w:cs="Times New Roman"/>
+                <w:sz w:val="16"/>
+                <w:szCs w:val="16"/>
+              </w:rPr>
+              <w:t>Affects all adjacent allies / x1 / +6 DL</w:t>
             </w:r>
           </w:p>
         </w:tc>
@@ -4779,29 +4993,171 @@
         </w:tblPrEx>
         <w:tc>
           <w:tcPr>
-            <w:tcW w:w="9975" w:type="dxa"/>
-            <w:gridSpan w:val="5"/>
-          </w:tcPr>
-          <w:p>
-            <w:pPr>
-              <w:spacing w:before="100" w:beforeAutospacing="1"/>
-              <w:rPr>
-                <w:rFonts w:ascii="Pericles" w:eastAsia="Times New Roman" w:hAnsi="Pericles" w:cs="Times New Roman"/>
-                <w:b/>
-                <w:bCs/>
-                <w:sz w:val="16"/>
-                <w:szCs w:val="16"/>
-              </w:rPr>
-            </w:pPr>
-            <w:r>
-              <w:rPr>
-                <w:rFonts w:ascii="Pericles" w:eastAsia="Times New Roman" w:hAnsi="Pericles" w:cs="Times New Roman"/>
-                <w:b/>
-                <w:bCs/>
-                <w:sz w:val="16"/>
-                <w:szCs w:val="16"/>
-              </w:rPr>
-              <w:t>Tier Two Recipes</w:t>
+            <w:tcW w:w="1189" w:type="dxa"/>
+          </w:tcPr>
+          <w:p>
+            <w:pPr>
+              <w:spacing w:before="100" w:beforeAutospacing="1"/>
+              <w:rPr>
+                <w:rFonts w:ascii="Pericles" w:eastAsia="Times New Roman" w:hAnsi="Pericles" w:cs="Times New Roman"/>
+                <w:sz w:val="16"/>
+                <w:szCs w:val="16"/>
+              </w:rPr>
+            </w:pPr>
+            <w:r>
+              <w:rPr>
+                <w:rFonts w:ascii="Pericles" w:eastAsia="Times New Roman" w:hAnsi="Pericles" w:cs="Times New Roman"/>
+                <w:sz w:val="16"/>
+                <w:szCs w:val="16"/>
+              </w:rPr>
+              <w:t>Soothing Ointment</w:t>
+            </w:r>
+          </w:p>
+        </w:tc>
+        <w:tc>
+          <w:tcPr>
+            <w:tcW w:w="433" w:type="dxa"/>
+          </w:tcPr>
+          <w:p>
+            <w:pPr>
+              <w:spacing w:before="100" w:beforeAutospacing="1"/>
+              <w:rPr>
+                <w:rFonts w:ascii="Pericles" w:eastAsia="Times New Roman" w:hAnsi="Pericles" w:cs="Times New Roman"/>
+                <w:sz w:val="16"/>
+                <w:szCs w:val="16"/>
+              </w:rPr>
+            </w:pPr>
+            <w:r>
+              <w:rPr>
+                <w:rFonts w:ascii="Pericles" w:eastAsia="Times New Roman" w:hAnsi="Pericles" w:cs="Times New Roman"/>
+                <w:sz w:val="16"/>
+                <w:szCs w:val="16"/>
+              </w:rPr>
+              <w:t>10</w:t>
+            </w:r>
+          </w:p>
+        </w:tc>
+        <w:tc>
+          <w:tcPr>
+            <w:tcW w:w="573" w:type="dxa"/>
+          </w:tcPr>
+          <w:p>
+            <w:pPr>
+              <w:spacing w:before="100" w:beforeAutospacing="1"/>
+              <w:rPr>
+                <w:rFonts w:ascii="Pericles" w:eastAsia="Times New Roman" w:hAnsi="Pericles" w:cs="Times New Roman"/>
+                <w:sz w:val="16"/>
+                <w:szCs w:val="16"/>
+              </w:rPr>
+            </w:pPr>
+            <w:r>
+              <w:rPr>
+                <w:rFonts w:ascii="Pericles" w:eastAsia="Times New Roman" w:hAnsi="Pericles" w:cs="Times New Roman"/>
+                <w:sz w:val="16"/>
+                <w:szCs w:val="16"/>
+              </w:rPr>
+              <w:t>Inst</w:t>
+            </w:r>
+          </w:p>
+        </w:tc>
+        <w:tc>
+          <w:tcPr>
+            <w:tcW w:w="4477" w:type="dxa"/>
+          </w:tcPr>
+          <w:p>
+            <w:pPr>
+              <w:numPr>
+                <w:ilvl w:val="0"/>
+                <w:numId w:val="10"/>
+              </w:numPr>
+              <w:spacing w:before="100" w:beforeAutospacing="1"/>
+              <w:rPr>
+                <w:rFonts w:ascii="Pericles" w:eastAsia="Times New Roman" w:hAnsi="Pericles" w:cs="Times New Roman"/>
+                <w:sz w:val="16"/>
+                <w:szCs w:val="16"/>
+              </w:rPr>
+            </w:pPr>
+            <w:r>
+              <w:rPr>
+                <w:rFonts w:ascii="Pericles" w:eastAsia="Times New Roman" w:hAnsi="Pericles" w:cs="Times New Roman"/>
+                <w:sz w:val="16"/>
+                <w:szCs w:val="16"/>
+              </w:rPr>
+              <w:t>Removes bleed, ignite and itching statuses from the user</w:t>
+            </w:r>
+          </w:p>
+        </w:tc>
+        <w:tc>
+          <w:tcPr>
+            <w:tcW w:w="3303" w:type="dxa"/>
+          </w:tcPr>
+          <w:p>
+            <w:pPr>
+              <w:pStyle w:val="NormalWeb"/>
+              <w:numPr>
+                <w:ilvl w:val="0"/>
+                <w:numId w:val="10"/>
+              </w:numPr>
+              <w:spacing w:after="0"/>
+              <w:rPr>
+                <w:rFonts w:ascii="Pericles" w:hAnsi="Pericles"/>
+                <w:sz w:val="16"/>
+                <w:szCs w:val="16"/>
+              </w:rPr>
+            </w:pPr>
+            <w:r>
+              <w:rPr>
+                <w:rFonts w:ascii="Pericles" w:hAnsi="Pericles"/>
+                <w:sz w:val="16"/>
+                <w:szCs w:val="16"/>
+              </w:rPr>
+              <w:t>Can be taken to provide immunity from bleed for 1 hour / x1 / +3 DL</w:t>
+            </w:r>
+          </w:p>
+          <w:p>
+            <w:pPr>
+              <w:pStyle w:val="NormalWeb"/>
+              <w:numPr>
+                <w:ilvl w:val="0"/>
+                <w:numId w:val="10"/>
+              </w:numPr>
+              <w:spacing w:after="0"/>
+              <w:rPr>
+                <w:rFonts w:ascii="Pericles" w:hAnsi="Pericles"/>
+                <w:sz w:val="16"/>
+                <w:szCs w:val="16"/>
+              </w:rPr>
+            </w:pPr>
+            <w:r>
+              <w:rPr>
+                <w:rFonts w:ascii="Pericles" w:hAnsi="Pericles"/>
+                <w:sz w:val="16"/>
+                <w:szCs w:val="16"/>
+              </w:rPr>
+              <w:t>Can be taken to provide immunity from ignite for 1 hour / x1 / +3 DL</w:t>
+            </w:r>
+          </w:p>
+          <w:p>
+            <w:pPr>
+              <w:pStyle w:val="NormalWeb"/>
+              <w:numPr>
+                <w:ilvl w:val="0"/>
+                <w:numId w:val="10"/>
+              </w:numPr>
+              <w:spacing w:after="0"/>
+              <w:rPr>
+                <w:rFonts w:ascii="Pericles" w:hAnsi="Pericles"/>
+                <w:sz w:val="16"/>
+                <w:szCs w:val="16"/>
+              </w:rPr>
+            </w:pPr>
+            <w:r>
+              <w:rPr>
+                <w:rFonts w:ascii="Pericles" w:hAnsi="Pericles"/>
+                <w:sz w:val="16"/>
+                <w:szCs w:val="16"/>
+              </w:rPr>
+              <w:t>Duration x5 / x2 / +2 DL</w:t>
             </w:r>
           </w:p>
         </w:tc>
@@ -4826,12 +5182,10 @@
             <w:r>
               <w:rPr>
                 <w:rFonts w:ascii="Pericles" w:eastAsia="Times New Roman" w:hAnsi="Pericles" w:cs="Times New Roman"/>
-                <w:b/>
-                <w:bCs/>
-                <w:sz w:val="16"/>
-                <w:szCs w:val="16"/>
-              </w:rPr>
-              <w:t>Spell</w:t>
+                <w:sz w:val="16"/>
+                <w:szCs w:val="16"/>
+              </w:rPr>
+              <w:t>Stinking Pouch</w:t>
             </w:r>
           </w:p>
         </w:tc>
@@ -4851,12 +5205,10 @@
             <w:r>
               <w:rPr>
                 <w:rFonts w:ascii="Pericles" w:eastAsia="Times New Roman" w:hAnsi="Pericles" w:cs="Times New Roman"/>
-                <w:b/>
-                <w:bCs/>
-                <w:sz w:val="16"/>
-                <w:szCs w:val="16"/>
-              </w:rPr>
-              <w:t>DL</w:t>
+                <w:sz w:val="16"/>
+                <w:szCs w:val="16"/>
+              </w:rPr>
+              <w:t>10</w:t>
             </w:r>
           </w:p>
         </w:tc>
@@ -4876,12 +5228,10 @@
             <w:r>
               <w:rPr>
                 <w:rFonts w:ascii="Pericles" w:eastAsia="Times New Roman" w:hAnsi="Pericles" w:cs="Times New Roman"/>
-                <w:b/>
-                <w:bCs/>
-                <w:sz w:val="16"/>
-                <w:szCs w:val="16"/>
-              </w:rPr>
-              <w:t>DR</w:t>
+                <w:sz w:val="16"/>
+                <w:szCs w:val="16"/>
+              </w:rPr>
+              <w:t>3 h</w:t>
             </w:r>
           </w:p>
         </w:tc>
@@ -4891,23 +5241,49 @@
           </w:tcPr>
           <w:p>
             <w:pPr>
-              <w:spacing w:before="100" w:beforeAutospacing="1"/>
-              <w:rPr>
-                <w:rFonts w:ascii="Pericles" w:eastAsia="Times New Roman" w:hAnsi="Pericles" w:cs="Times New Roman"/>
-                <w:sz w:val="16"/>
-                <w:szCs w:val="16"/>
-              </w:rPr>
-            </w:pPr>
-            <w:r>
-              <w:rPr>
-                <w:rFonts w:ascii="Pericles" w:eastAsia="Times New Roman" w:hAnsi="Pericles" w:cs="Times New Roman"/>
-                <w:b/>
-                <w:bCs/>
-                <w:sz w:val="16"/>
-                <w:szCs w:val="16"/>
-              </w:rPr>
-              <w:t>Effects</w:t>
-            </w:r>
+              <w:numPr>
+                <w:ilvl w:val="0"/>
+                <w:numId w:val="10"/>
+              </w:numPr>
+              <w:spacing w:before="100" w:beforeAutospacing="1"/>
+              <w:rPr>
+                <w:rFonts w:ascii="Pericles" w:eastAsia="Times New Roman" w:hAnsi="Pericles" w:cs="Times New Roman"/>
+                <w:sz w:val="16"/>
+                <w:szCs w:val="16"/>
+              </w:rPr>
+            </w:pPr>
+            <w:r>
+              <w:rPr>
+                <w:rFonts w:ascii="Pericles" w:eastAsia="Times New Roman" w:hAnsi="Pericles" w:cs="Times New Roman"/>
+                <w:sz w:val="16"/>
+                <w:szCs w:val="16"/>
+              </w:rPr>
+              <w:t>Can create a pouch of nasty smelling liquid that will waft into the air and either repel, or attract certain types of creatures</w:t>
+            </w:r>
+          </w:p>
+          <w:p>
+            <w:pPr>
+              <w:numPr>
+                <w:ilvl w:val="0"/>
+                <w:numId w:val="10"/>
+              </w:numPr>
+              <w:spacing w:before="100" w:beforeAutospacing="1"/>
+              <w:rPr>
+                <w:rFonts w:ascii="Pericles" w:eastAsia="Times New Roman" w:hAnsi="Pericles" w:cs="Times New Roman"/>
+                <w:sz w:val="16"/>
+                <w:szCs w:val="16"/>
+              </w:rPr>
+            </w:pPr>
+            <w:r>
+              <w:rPr>
+                <w:rFonts w:ascii="Pericles" w:eastAsia="Times New Roman" w:hAnsi="Pericles" w:cs="Times New Roman"/>
+                <w:sz w:val="16"/>
+                <w:szCs w:val="16"/>
+              </w:rPr>
+              <w:t>The effect and category of creatures must be determined at the time of creation, and the caster must have had some contact with the type of creature in question, or make an Animal Lore check (GM’s discretion)</w:t>
+            </w:r>
+            <w:bookmarkStart w:id="2" w:name="_GoBack"/>
+            <w:bookmarkEnd w:id="2"/>
           </w:p>
         </w:tc>
         <w:tc>
@@ -4916,23 +5292,18 @@
           </w:tcPr>
           <w:p>
             <w:pPr>
-              <w:spacing w:before="100" w:beforeAutospacing="1"/>
-              <w:rPr>
-                <w:rFonts w:ascii="Pericles" w:eastAsia="Times New Roman" w:hAnsi="Pericles" w:cs="Times New Roman"/>
-                <w:sz w:val="16"/>
-                <w:szCs w:val="16"/>
-              </w:rPr>
-            </w:pPr>
-            <w:r>
-              <w:rPr>
-                <w:rFonts w:ascii="Pericles" w:eastAsia="Times New Roman" w:hAnsi="Pericles" w:cs="Times New Roman"/>
-                <w:b/>
-                <w:bCs/>
-                <w:sz w:val="16"/>
-                <w:szCs w:val="16"/>
-              </w:rPr>
-              <w:t>Enhancements</w:t>
-            </w:r>
+              <w:pStyle w:val="NormalWeb"/>
+              <w:numPr>
+                <w:ilvl w:val="0"/>
+                <w:numId w:val="10"/>
+              </w:numPr>
+              <w:spacing w:after="0"/>
+              <w:rPr>
+                <w:rFonts w:ascii="Pericles" w:hAnsi="Pericles"/>
+                <w:sz w:val="16"/>
+                <w:szCs w:val="16"/>
+              </w:rPr>
+            </w:pPr>
           </w:p>
         </w:tc>
       </w:tr>
@@ -4942,244 +5313,29 @@
         </w:tblPrEx>
         <w:tc>
           <w:tcPr>
-            <w:tcW w:w="1189" w:type="dxa"/>
-          </w:tcPr>
-          <w:p>
-            <w:pPr>
-              <w:spacing w:before="100" w:beforeAutospacing="1"/>
-              <w:rPr>
-                <w:rFonts w:ascii="Pericles" w:eastAsia="Times New Roman" w:hAnsi="Pericles" w:cs="Times New Roman"/>
-                <w:sz w:val="16"/>
-                <w:szCs w:val="16"/>
-              </w:rPr>
-            </w:pPr>
-            <w:r>
-              <w:rPr>
-                <w:rFonts w:ascii="Pericles" w:eastAsia="Times New Roman" w:hAnsi="Pericles" w:cs="Times New Roman"/>
-                <w:sz w:val="16"/>
-                <w:szCs w:val="16"/>
-              </w:rPr>
-              <w:t>Acid Burst</w:t>
-            </w:r>
-          </w:p>
-        </w:tc>
-        <w:tc>
-          <w:tcPr>
-            <w:tcW w:w="433" w:type="dxa"/>
-          </w:tcPr>
-          <w:p>
-            <w:pPr>
-              <w:spacing w:before="100" w:beforeAutospacing="1"/>
-              <w:rPr>
-                <w:rFonts w:ascii="Pericles" w:eastAsia="Times New Roman" w:hAnsi="Pericles" w:cs="Times New Roman"/>
-                <w:sz w:val="16"/>
-                <w:szCs w:val="16"/>
-              </w:rPr>
-            </w:pPr>
-            <w:r>
-              <w:rPr>
-                <w:rFonts w:ascii="Pericles" w:eastAsia="Times New Roman" w:hAnsi="Pericles" w:cs="Times New Roman"/>
-                <w:sz w:val="16"/>
-                <w:szCs w:val="16"/>
-              </w:rPr>
-              <w:t>14</w:t>
-            </w:r>
-          </w:p>
-        </w:tc>
-        <w:tc>
-          <w:tcPr>
-            <w:tcW w:w="573" w:type="dxa"/>
-          </w:tcPr>
-          <w:p>
-            <w:pPr>
-              <w:spacing w:before="100" w:beforeAutospacing="1"/>
-              <w:rPr>
-                <w:rFonts w:ascii="Pericles" w:eastAsia="Times New Roman" w:hAnsi="Pericles" w:cs="Times New Roman"/>
-                <w:sz w:val="16"/>
-                <w:szCs w:val="16"/>
-              </w:rPr>
-            </w:pPr>
-            <w:r>
-              <w:rPr>
-                <w:rFonts w:ascii="Pericles" w:eastAsia="Times New Roman" w:hAnsi="Pericles" w:cs="Times New Roman"/>
-                <w:sz w:val="16"/>
-                <w:szCs w:val="16"/>
-              </w:rPr>
-              <w:t>Inst</w:t>
-            </w:r>
-          </w:p>
-        </w:tc>
-        <w:tc>
-          <w:tcPr>
-            <w:tcW w:w="4477" w:type="dxa"/>
-          </w:tcPr>
-          <w:p>
-            <w:pPr>
-              <w:numPr>
-                <w:ilvl w:val="0"/>
-                <w:numId w:val="9"/>
-              </w:numPr>
-              <w:spacing w:before="100" w:beforeAutospacing="1"/>
-              <w:rPr>
-                <w:rFonts w:ascii="Pericles" w:eastAsia="Times New Roman" w:hAnsi="Pericles" w:cs="Times New Roman"/>
-                <w:sz w:val="16"/>
-                <w:szCs w:val="16"/>
-              </w:rPr>
-            </w:pPr>
-            <w:r>
-              <w:rPr>
-                <w:rFonts w:ascii="Pericles" w:eastAsia="Times New Roman" w:hAnsi="Pericles" w:cs="Times New Roman"/>
-                <w:sz w:val="16"/>
-                <w:szCs w:val="16"/>
-              </w:rPr>
-              <w:t>2d4 acid damage to targets in 1 hex radius</w:t>
-            </w:r>
-          </w:p>
-          <w:p>
-            <w:pPr>
-              <w:numPr>
-                <w:ilvl w:val="0"/>
-                <w:numId w:val="9"/>
-              </w:numPr>
-              <w:spacing w:before="100" w:beforeAutospacing="1"/>
-              <w:rPr>
-                <w:rFonts w:ascii="Pericles" w:eastAsia="Times New Roman" w:hAnsi="Pericles" w:cs="Times New Roman"/>
-                <w:sz w:val="16"/>
-                <w:szCs w:val="16"/>
-              </w:rPr>
-            </w:pPr>
-            <w:proofErr w:type="gramStart"/>
-            <w:r>
-              <w:rPr>
-                <w:rFonts w:ascii="Pericles" w:eastAsia="Times New Roman" w:hAnsi="Pericles" w:cs="Times New Roman"/>
-                <w:sz w:val="16"/>
-                <w:szCs w:val="16"/>
-              </w:rPr>
-              <w:t>Pierce(</w:t>
-            </w:r>
-            <w:proofErr w:type="gramEnd"/>
-            <w:r>
-              <w:rPr>
-                <w:rFonts w:ascii="Pericles" w:eastAsia="Times New Roman" w:hAnsi="Pericles" w:cs="Times New Roman"/>
-                <w:sz w:val="16"/>
-                <w:szCs w:val="16"/>
-              </w:rPr>
-              <w:t>3)</w:t>
-            </w:r>
-          </w:p>
-          <w:p>
-            <w:pPr>
-              <w:numPr>
-                <w:ilvl w:val="0"/>
-                <w:numId w:val="9"/>
-              </w:numPr>
-              <w:spacing w:before="100" w:beforeAutospacing="1"/>
-              <w:rPr>
-                <w:rFonts w:ascii="Pericles" w:eastAsia="Times New Roman" w:hAnsi="Pericles" w:cs="Times New Roman"/>
-                <w:sz w:val="16"/>
-                <w:szCs w:val="16"/>
-              </w:rPr>
-            </w:pPr>
-            <w:r>
-              <w:rPr>
-                <w:rFonts w:ascii="Pericles" w:eastAsia="Times New Roman" w:hAnsi="Pericles" w:cs="Times New Roman"/>
-                <w:sz w:val="16"/>
-                <w:szCs w:val="16"/>
-              </w:rPr>
-              <w:t>AV reduced by 1 (repaired by DL 14 check)</w:t>
-            </w:r>
-          </w:p>
-          <w:p>
-            <w:pPr>
-              <w:numPr>
-                <w:ilvl w:val="0"/>
-                <w:numId w:val="9"/>
-              </w:numPr>
-              <w:spacing w:before="100" w:beforeAutospacing="1"/>
-              <w:rPr>
-                <w:rFonts w:ascii="Pericles" w:eastAsia="Times New Roman" w:hAnsi="Pericles" w:cs="Times New Roman"/>
-                <w:sz w:val="16"/>
-                <w:szCs w:val="16"/>
-              </w:rPr>
-            </w:pPr>
-            <w:r>
-              <w:rPr>
-                <w:rFonts w:ascii="Pericles" w:eastAsia="Times New Roman" w:hAnsi="Pericles" w:cs="Times New Roman"/>
-                <w:sz w:val="16"/>
-                <w:szCs w:val="16"/>
-              </w:rPr>
-              <w:t>Eats through soft metals</w:t>
-            </w:r>
-          </w:p>
-        </w:tc>
-        <w:tc>
-          <w:tcPr>
-            <w:tcW w:w="3303" w:type="dxa"/>
-          </w:tcPr>
-          <w:p>
-            <w:pPr>
-              <w:numPr>
-                <w:ilvl w:val="0"/>
-                <w:numId w:val="9"/>
-              </w:numPr>
-              <w:spacing w:before="100" w:beforeAutospacing="1"/>
-              <w:rPr>
-                <w:rFonts w:ascii="Times New Roman" w:eastAsia="Times New Roman" w:hAnsi="Times New Roman" w:cs="Times New Roman"/>
-                <w:sz w:val="16"/>
-                <w:szCs w:val="16"/>
-              </w:rPr>
-            </w:pPr>
-            <w:r>
-              <w:rPr>
-                <w:rFonts w:ascii="Pericles" w:eastAsia="Times New Roman" w:hAnsi="Pericles" w:cs="Times New Roman"/>
-                <w:sz w:val="16"/>
-                <w:szCs w:val="16"/>
-              </w:rPr>
-              <w:t>Increase Dmg Dice / x3 /+3 DL</w:t>
-            </w:r>
-          </w:p>
-          <w:p>
-            <w:pPr>
-              <w:numPr>
-                <w:ilvl w:val="0"/>
-                <w:numId w:val="9"/>
-              </w:numPr>
-              <w:spacing w:before="100" w:beforeAutospacing="1"/>
-              <w:rPr>
-                <w:rFonts w:ascii="Pericles" w:hAnsi="Pericles"/>
-                <w:sz w:val="16"/>
-                <w:szCs w:val="16"/>
-              </w:rPr>
-            </w:pPr>
-            <w:r>
-              <w:rPr>
-                <w:rFonts w:ascii="Pericles" w:eastAsia="Times New Roman" w:hAnsi="Pericles" w:cs="Times New Roman"/>
-                <w:sz w:val="16"/>
-                <w:szCs w:val="16"/>
-              </w:rPr>
-              <w:t>Pierce +1 / x3 / +2 DL</w:t>
-            </w:r>
-          </w:p>
-          <w:p>
-            <w:pPr>
-              <w:numPr>
-                <w:ilvl w:val="0"/>
-                <w:numId w:val="9"/>
-              </w:numPr>
-              <w:spacing w:before="100" w:beforeAutospacing="1"/>
-              <w:rPr>
-                <w:rFonts w:ascii="Pericles" w:hAnsi="Pericles"/>
-                <w:sz w:val="16"/>
-                <w:szCs w:val="16"/>
-              </w:rPr>
-            </w:pPr>
-            <w:r>
-              <w:rPr>
-                <w:rFonts w:ascii="Pericles" w:eastAsia="Times New Roman" w:hAnsi="Pericles" w:cs="Times New Roman"/>
-                <w:sz w:val="16"/>
-                <w:szCs w:val="16"/>
-              </w:rPr>
-              <w:t>Eats through advanced metals / x1 / +3 DL</w:t>
+            <w:tcW w:w="9975" w:type="dxa"/>
+            <w:gridSpan w:val="5"/>
+          </w:tcPr>
+          <w:p>
+            <w:pPr>
+              <w:spacing w:before="100" w:beforeAutospacing="1"/>
+              <w:rPr>
+                <w:rFonts w:ascii="Pericles" w:eastAsia="Times New Roman" w:hAnsi="Pericles" w:cs="Times New Roman"/>
+                <w:b/>
+                <w:bCs/>
+                <w:sz w:val="16"/>
+                <w:szCs w:val="16"/>
+              </w:rPr>
+            </w:pPr>
+            <w:r>
+              <w:rPr>
+                <w:rFonts w:ascii="Pericles" w:eastAsia="Times New Roman" w:hAnsi="Pericles" w:cs="Times New Roman"/>
+                <w:b/>
+                <w:bCs/>
+                <w:sz w:val="16"/>
+                <w:szCs w:val="16"/>
+              </w:rPr>
+              <w:t>Tier Two Recipes</w:t>
             </w:r>
           </w:p>
         </w:tc>
@@ -5191,172 +5347,125 @@
         <w:tc>
           <w:tcPr>
             <w:tcW w:w="1189" w:type="dxa"/>
-            <w:hideMark/>
-          </w:tcPr>
-          <w:p>
-            <w:pPr>
-              <w:spacing w:before="100" w:beforeAutospacing="1"/>
-              <w:rPr>
-                <w:rFonts w:ascii="Times New Roman" w:eastAsia="Times New Roman" w:hAnsi="Times New Roman" w:cs="Times New Roman"/>
-                <w:sz w:val="24"/>
-                <w:szCs w:val="24"/>
-              </w:rPr>
-            </w:pPr>
-            <w:r>
-              <w:rPr>
-                <w:rFonts w:ascii="Pericles" w:eastAsia="Times New Roman" w:hAnsi="Pericles" w:cs="Times New Roman"/>
-                <w:sz w:val="16"/>
-                <w:szCs w:val="16"/>
-              </w:rPr>
-              <w:t>Bad Air</w:t>
+          </w:tcPr>
+          <w:p>
+            <w:pPr>
+              <w:spacing w:before="100" w:beforeAutospacing="1"/>
+              <w:rPr>
+                <w:rFonts w:ascii="Pericles" w:eastAsia="Times New Roman" w:hAnsi="Pericles" w:cs="Times New Roman"/>
+                <w:sz w:val="16"/>
+                <w:szCs w:val="16"/>
+              </w:rPr>
+            </w:pPr>
+            <w:r>
+              <w:rPr>
+                <w:rFonts w:ascii="Pericles" w:eastAsia="Times New Roman" w:hAnsi="Pericles" w:cs="Times New Roman"/>
+                <w:b/>
+                <w:bCs/>
+                <w:sz w:val="16"/>
+                <w:szCs w:val="16"/>
+              </w:rPr>
+              <w:t>Spell</w:t>
             </w:r>
           </w:p>
         </w:tc>
         <w:tc>
           <w:tcPr>
             <w:tcW w:w="433" w:type="dxa"/>
-            <w:hideMark/>
-          </w:tcPr>
-          <w:p>
-            <w:pPr>
-              <w:spacing w:before="100" w:beforeAutospacing="1"/>
-              <w:rPr>
-                <w:rFonts w:ascii="Times New Roman" w:eastAsia="Times New Roman" w:hAnsi="Times New Roman" w:cs="Times New Roman"/>
-                <w:sz w:val="24"/>
-                <w:szCs w:val="24"/>
-              </w:rPr>
-            </w:pPr>
-            <w:r>
-              <w:rPr>
-                <w:rFonts w:ascii="Pericles" w:eastAsia="Times New Roman" w:hAnsi="Pericles" w:cs="Times New Roman"/>
-                <w:sz w:val="16"/>
-                <w:szCs w:val="16"/>
-              </w:rPr>
-              <w:t>14</w:t>
+          </w:tcPr>
+          <w:p>
+            <w:pPr>
+              <w:spacing w:before="100" w:beforeAutospacing="1"/>
+              <w:rPr>
+                <w:rFonts w:ascii="Pericles" w:eastAsia="Times New Roman" w:hAnsi="Pericles" w:cs="Times New Roman"/>
+                <w:sz w:val="16"/>
+                <w:szCs w:val="16"/>
+              </w:rPr>
+            </w:pPr>
+            <w:r>
+              <w:rPr>
+                <w:rFonts w:ascii="Pericles" w:eastAsia="Times New Roman" w:hAnsi="Pericles" w:cs="Times New Roman"/>
+                <w:b/>
+                <w:bCs/>
+                <w:sz w:val="16"/>
+                <w:szCs w:val="16"/>
+              </w:rPr>
+              <w:t>DL</w:t>
             </w:r>
           </w:p>
         </w:tc>
         <w:tc>
           <w:tcPr>
             <w:tcW w:w="573" w:type="dxa"/>
-            <w:hideMark/>
-          </w:tcPr>
-          <w:p>
-            <w:pPr>
-              <w:spacing w:before="100" w:beforeAutospacing="1"/>
-              <w:rPr>
-                <w:rFonts w:ascii="Times New Roman" w:eastAsia="Times New Roman" w:hAnsi="Times New Roman" w:cs="Times New Roman"/>
-                <w:sz w:val="24"/>
-                <w:szCs w:val="24"/>
-              </w:rPr>
-            </w:pPr>
-            <w:r>
-              <w:rPr>
-                <w:rFonts w:ascii="Pericles" w:eastAsia="Times New Roman" w:hAnsi="Pericles" w:cs="Times New Roman"/>
-                <w:sz w:val="16"/>
-                <w:szCs w:val="16"/>
-              </w:rPr>
-              <w:t>6 r</w:t>
+          </w:tcPr>
+          <w:p>
+            <w:pPr>
+              <w:spacing w:before="100" w:beforeAutospacing="1"/>
+              <w:rPr>
+                <w:rFonts w:ascii="Pericles" w:eastAsia="Times New Roman" w:hAnsi="Pericles" w:cs="Times New Roman"/>
+                <w:sz w:val="16"/>
+                <w:szCs w:val="16"/>
+              </w:rPr>
+            </w:pPr>
+            <w:r>
+              <w:rPr>
+                <w:rFonts w:ascii="Pericles" w:eastAsia="Times New Roman" w:hAnsi="Pericles" w:cs="Times New Roman"/>
+                <w:b/>
+                <w:bCs/>
+                <w:sz w:val="16"/>
+                <w:szCs w:val="16"/>
+              </w:rPr>
+              <w:t>DR</w:t>
             </w:r>
           </w:p>
         </w:tc>
         <w:tc>
           <w:tcPr>
             <w:tcW w:w="4477" w:type="dxa"/>
-            <w:hideMark/>
-          </w:tcPr>
-          <w:p>
-            <w:pPr>
-              <w:numPr>
-                <w:ilvl w:val="0"/>
-                <w:numId w:val="9"/>
-              </w:numPr>
-              <w:spacing w:before="100" w:beforeAutospacing="1"/>
-              <w:rPr>
-                <w:rFonts w:ascii="Times New Roman" w:eastAsia="Times New Roman" w:hAnsi="Times New Roman" w:cs="Times New Roman"/>
-                <w:sz w:val="16"/>
-                <w:szCs w:val="16"/>
-              </w:rPr>
-            </w:pPr>
-            <w:r>
-              <w:rPr>
-                <w:rFonts w:ascii="Pericles" w:eastAsia="Times New Roman" w:hAnsi="Pericles" w:cs="Times New Roman"/>
-                <w:sz w:val="16"/>
-                <w:szCs w:val="16"/>
-              </w:rPr>
-              <w:t>Create a zone of bad air in a 1 hex radius</w:t>
-            </w:r>
-          </w:p>
-          <w:p>
-            <w:pPr>
-              <w:numPr>
-                <w:ilvl w:val="0"/>
-                <w:numId w:val="9"/>
-              </w:numPr>
-              <w:spacing w:before="100" w:beforeAutospacing="1"/>
-              <w:rPr>
-                <w:rFonts w:ascii="Times New Roman" w:eastAsia="Times New Roman" w:hAnsi="Times New Roman" w:cs="Times New Roman"/>
-                <w:sz w:val="16"/>
-                <w:szCs w:val="16"/>
-              </w:rPr>
-            </w:pPr>
-            <w:r>
-              <w:rPr>
-                <w:rFonts w:ascii="Pericles" w:eastAsia="Times New Roman" w:hAnsi="Pericles" w:cs="Times New Roman"/>
-                <w:sz w:val="16"/>
-                <w:szCs w:val="16"/>
-              </w:rPr>
-              <w:t>Anyone starting their turn in the zone takes 1d4 penetrating damage</w:t>
+          </w:tcPr>
+          <w:p>
+            <w:pPr>
+              <w:spacing w:before="100" w:beforeAutospacing="1"/>
+              <w:rPr>
+                <w:rFonts w:ascii="Pericles" w:eastAsia="Times New Roman" w:hAnsi="Pericles" w:cs="Times New Roman"/>
+                <w:sz w:val="16"/>
+                <w:szCs w:val="16"/>
+              </w:rPr>
+            </w:pPr>
+            <w:r>
+              <w:rPr>
+                <w:rFonts w:ascii="Pericles" w:eastAsia="Times New Roman" w:hAnsi="Pericles" w:cs="Times New Roman"/>
+                <w:b/>
+                <w:bCs/>
+                <w:sz w:val="16"/>
+                <w:szCs w:val="16"/>
+              </w:rPr>
+              <w:t>Effects</w:t>
             </w:r>
           </w:p>
         </w:tc>
         <w:tc>
           <w:tcPr>
             <w:tcW w:w="3303" w:type="dxa"/>
-            <w:hideMark/>
-          </w:tcPr>
-          <w:p>
-            <w:pPr>
-              <w:numPr>
-                <w:ilvl w:val="0"/>
-                <w:numId w:val="9"/>
-              </w:numPr>
-              <w:spacing w:before="100" w:beforeAutospacing="1"/>
-              <w:rPr>
-                <w:rFonts w:ascii="Times New Roman" w:eastAsia="Times New Roman" w:hAnsi="Times New Roman" w:cs="Times New Roman"/>
-                <w:sz w:val="16"/>
-                <w:szCs w:val="16"/>
-              </w:rPr>
-            </w:pPr>
-            <w:r>
-              <w:rPr>
-                <w:rFonts w:ascii="Pericles" w:eastAsia="Times New Roman" w:hAnsi="Pericles" w:cs="Times New Roman"/>
-                <w:sz w:val="16"/>
-                <w:szCs w:val="16"/>
-              </w:rPr>
-              <w:t>Duration x2 / x2 / +2 DL</w:t>
-            </w:r>
-          </w:p>
-          <w:p>
-            <w:pPr>
-              <w:numPr>
-                <w:ilvl w:val="0"/>
-                <w:numId w:val="9"/>
-              </w:numPr>
-              <w:spacing w:before="100" w:beforeAutospacing="1"/>
-              <w:rPr>
-                <w:rFonts w:ascii="Times New Roman" w:eastAsia="Times New Roman" w:hAnsi="Times New Roman" w:cs="Times New Roman"/>
-                <w:sz w:val="16"/>
-                <w:szCs w:val="16"/>
-              </w:rPr>
-            </w:pPr>
-            <w:r>
-              <w:rPr>
-                <w:rFonts w:ascii="Pericles" w:eastAsia="Times New Roman" w:hAnsi="Pericles" w:cs="Times New Roman"/>
-                <w:sz w:val="16"/>
-                <w:szCs w:val="16"/>
-              </w:rPr>
-              <w:t>Increase Dmg Dice / x3 /+3 DL</w:t>
+          </w:tcPr>
+          <w:p>
+            <w:pPr>
+              <w:spacing w:before="100" w:beforeAutospacing="1"/>
+              <w:rPr>
+                <w:rFonts w:ascii="Pericles" w:eastAsia="Times New Roman" w:hAnsi="Pericles" w:cs="Times New Roman"/>
+                <w:sz w:val="16"/>
+                <w:szCs w:val="16"/>
+              </w:rPr>
+            </w:pPr>
+            <w:r>
+              <w:rPr>
+                <w:rFonts w:ascii="Pericles" w:eastAsia="Times New Roman" w:hAnsi="Pericles" w:cs="Times New Roman"/>
+                <w:b/>
+                <w:bCs/>
+                <w:sz w:val="16"/>
+                <w:szCs w:val="16"/>
+              </w:rPr>
+              <w:t>Enhancements</w:t>
             </w:r>
           </w:p>
         </w:tc>
@@ -5368,80 +5477,201 @@
         <w:tc>
           <w:tcPr>
             <w:tcW w:w="1189" w:type="dxa"/>
-            <w:hideMark/>
-          </w:tcPr>
-          <w:p>
-            <w:pPr>
+          </w:tcPr>
+          <w:p>
+            <w:pPr>
+              <w:spacing w:before="100" w:beforeAutospacing="1"/>
+              <w:rPr>
+                <w:rFonts w:ascii="Pericles" w:eastAsia="Times New Roman" w:hAnsi="Pericles" w:cs="Times New Roman"/>
+                <w:sz w:val="16"/>
+                <w:szCs w:val="16"/>
+              </w:rPr>
+            </w:pPr>
+            <w:r>
+              <w:rPr>
+                <w:rFonts w:ascii="Pericles" w:eastAsia="Times New Roman" w:hAnsi="Pericles" w:cs="Times New Roman"/>
+                <w:sz w:val="16"/>
+                <w:szCs w:val="16"/>
+              </w:rPr>
+              <w:t>Acid Burst</w:t>
+            </w:r>
+          </w:p>
+        </w:tc>
+        <w:tc>
+          <w:tcPr>
+            <w:tcW w:w="433" w:type="dxa"/>
+          </w:tcPr>
+          <w:p>
+            <w:pPr>
+              <w:spacing w:before="100" w:beforeAutospacing="1"/>
+              <w:rPr>
+                <w:rFonts w:ascii="Pericles" w:eastAsia="Times New Roman" w:hAnsi="Pericles" w:cs="Times New Roman"/>
+                <w:sz w:val="16"/>
+                <w:szCs w:val="16"/>
+              </w:rPr>
+            </w:pPr>
+            <w:r>
+              <w:rPr>
+                <w:rFonts w:ascii="Pericles" w:eastAsia="Times New Roman" w:hAnsi="Pericles" w:cs="Times New Roman"/>
+                <w:sz w:val="16"/>
+                <w:szCs w:val="16"/>
+              </w:rPr>
+              <w:t>14</w:t>
+            </w:r>
+          </w:p>
+        </w:tc>
+        <w:tc>
+          <w:tcPr>
+            <w:tcW w:w="573" w:type="dxa"/>
+          </w:tcPr>
+          <w:p>
+            <w:pPr>
+              <w:spacing w:before="100" w:beforeAutospacing="1"/>
+              <w:rPr>
+                <w:rFonts w:ascii="Pericles" w:eastAsia="Times New Roman" w:hAnsi="Pericles" w:cs="Times New Roman"/>
+                <w:sz w:val="16"/>
+                <w:szCs w:val="16"/>
+              </w:rPr>
+            </w:pPr>
+            <w:r>
+              <w:rPr>
+                <w:rFonts w:ascii="Pericles" w:eastAsia="Times New Roman" w:hAnsi="Pericles" w:cs="Times New Roman"/>
+                <w:sz w:val="16"/>
+                <w:szCs w:val="16"/>
+              </w:rPr>
+              <w:t>Inst</w:t>
+            </w:r>
+          </w:p>
+        </w:tc>
+        <w:tc>
+          <w:tcPr>
+            <w:tcW w:w="4477" w:type="dxa"/>
+          </w:tcPr>
+          <w:p>
+            <w:pPr>
+              <w:numPr>
+                <w:ilvl w:val="0"/>
+                <w:numId w:val="9"/>
+              </w:numPr>
+              <w:spacing w:before="100" w:beforeAutospacing="1"/>
+              <w:rPr>
+                <w:rFonts w:ascii="Pericles" w:eastAsia="Times New Roman" w:hAnsi="Pericles" w:cs="Times New Roman"/>
+                <w:sz w:val="16"/>
+                <w:szCs w:val="16"/>
+              </w:rPr>
+            </w:pPr>
+            <w:r>
+              <w:rPr>
+                <w:rFonts w:ascii="Pericles" w:eastAsia="Times New Roman" w:hAnsi="Pericles" w:cs="Times New Roman"/>
+                <w:sz w:val="16"/>
+                <w:szCs w:val="16"/>
+              </w:rPr>
+              <w:t>2d4 acid damage to targets in 1 hex radius</w:t>
+            </w:r>
+          </w:p>
+          <w:p>
+            <w:pPr>
+              <w:numPr>
+                <w:ilvl w:val="0"/>
+                <w:numId w:val="9"/>
+              </w:numPr>
+              <w:spacing w:before="100" w:beforeAutospacing="1"/>
+              <w:rPr>
+                <w:rFonts w:ascii="Pericles" w:eastAsia="Times New Roman" w:hAnsi="Pericles" w:cs="Times New Roman"/>
+                <w:sz w:val="16"/>
+                <w:szCs w:val="16"/>
+              </w:rPr>
+            </w:pPr>
+            <w:proofErr w:type="gramStart"/>
+            <w:r>
+              <w:rPr>
+                <w:rFonts w:ascii="Pericles" w:eastAsia="Times New Roman" w:hAnsi="Pericles" w:cs="Times New Roman"/>
+                <w:sz w:val="16"/>
+                <w:szCs w:val="16"/>
+              </w:rPr>
+              <w:t>Pierce(</w:t>
+            </w:r>
+            <w:proofErr w:type="gramEnd"/>
+            <w:r>
+              <w:rPr>
+                <w:rFonts w:ascii="Pericles" w:eastAsia="Times New Roman" w:hAnsi="Pericles" w:cs="Times New Roman"/>
+                <w:sz w:val="16"/>
+                <w:szCs w:val="16"/>
+              </w:rPr>
+              <w:t>3)</w:t>
+            </w:r>
+          </w:p>
+          <w:p>
+            <w:pPr>
+              <w:numPr>
+                <w:ilvl w:val="0"/>
+                <w:numId w:val="9"/>
+              </w:numPr>
+              <w:spacing w:before="100" w:beforeAutospacing="1"/>
+              <w:rPr>
+                <w:rFonts w:ascii="Pericles" w:eastAsia="Times New Roman" w:hAnsi="Pericles" w:cs="Times New Roman"/>
+                <w:sz w:val="16"/>
+                <w:szCs w:val="16"/>
+              </w:rPr>
+            </w:pPr>
+            <w:r>
+              <w:rPr>
+                <w:rFonts w:ascii="Pericles" w:eastAsia="Times New Roman" w:hAnsi="Pericles" w:cs="Times New Roman"/>
+                <w:sz w:val="16"/>
+                <w:szCs w:val="16"/>
+              </w:rPr>
+              <w:t>AV reduced by 1 (repaired by DL 14 check)</w:t>
+            </w:r>
+          </w:p>
+          <w:p>
+            <w:pPr>
+              <w:numPr>
+                <w:ilvl w:val="0"/>
+                <w:numId w:val="9"/>
+              </w:numPr>
+              <w:spacing w:before="100" w:beforeAutospacing="1"/>
+              <w:rPr>
+                <w:rFonts w:ascii="Pericles" w:eastAsia="Times New Roman" w:hAnsi="Pericles" w:cs="Times New Roman"/>
+                <w:sz w:val="16"/>
+                <w:szCs w:val="16"/>
+              </w:rPr>
+            </w:pPr>
+            <w:r>
+              <w:rPr>
+                <w:rFonts w:ascii="Pericles" w:eastAsia="Times New Roman" w:hAnsi="Pericles" w:cs="Times New Roman"/>
+                <w:sz w:val="16"/>
+                <w:szCs w:val="16"/>
+              </w:rPr>
+              <w:t>Eats through soft metals</w:t>
+            </w:r>
+          </w:p>
+        </w:tc>
+        <w:tc>
+          <w:tcPr>
+            <w:tcW w:w="3303" w:type="dxa"/>
+          </w:tcPr>
+          <w:p>
+            <w:pPr>
+              <w:numPr>
+                <w:ilvl w:val="0"/>
+                <w:numId w:val="9"/>
+              </w:numPr>
               <w:spacing w:before="100" w:beforeAutospacing="1"/>
               <w:rPr>
                 <w:rFonts w:ascii="Times New Roman" w:eastAsia="Times New Roman" w:hAnsi="Times New Roman" w:cs="Times New Roman"/>
-                <w:sz w:val="24"/>
-                <w:szCs w:val="24"/>
-              </w:rPr>
-            </w:pPr>
-            <w:r>
-              <w:rPr>
-                <w:rFonts w:ascii="Pericles" w:eastAsia="Times New Roman" w:hAnsi="Pericles" w:cs="Times New Roman"/>
-                <w:sz w:val="16"/>
-                <w:szCs w:val="16"/>
-              </w:rPr>
-              <w:t>Fever Blood</w:t>
-            </w:r>
-          </w:p>
-        </w:tc>
-        <w:tc>
-          <w:tcPr>
-            <w:tcW w:w="433" w:type="dxa"/>
-            <w:hideMark/>
-          </w:tcPr>
-          <w:p>
-            <w:pPr>
-              <w:spacing w:before="100" w:beforeAutospacing="1"/>
-              <w:rPr>
-                <w:rFonts w:ascii="Times New Roman" w:eastAsia="Times New Roman" w:hAnsi="Times New Roman" w:cs="Times New Roman"/>
-                <w:sz w:val="24"/>
-                <w:szCs w:val="24"/>
-              </w:rPr>
-            </w:pPr>
-            <w:r>
-              <w:rPr>
-                <w:rFonts w:ascii="Pericles" w:eastAsia="Times New Roman" w:hAnsi="Pericles" w:cs="Times New Roman"/>
-                <w:sz w:val="16"/>
-                <w:szCs w:val="16"/>
-              </w:rPr>
-              <w:t>14</w:t>
-            </w:r>
-          </w:p>
-        </w:tc>
-        <w:tc>
-          <w:tcPr>
-            <w:tcW w:w="573" w:type="dxa"/>
-            <w:hideMark/>
-          </w:tcPr>
-          <w:p>
-            <w:pPr>
-              <w:spacing w:before="100" w:beforeAutospacing="1"/>
-              <w:rPr>
-                <w:rFonts w:ascii="Times New Roman" w:eastAsia="Times New Roman" w:hAnsi="Times New Roman" w:cs="Times New Roman"/>
-                <w:sz w:val="24"/>
-                <w:szCs w:val="24"/>
-              </w:rPr>
-            </w:pPr>
-            <w:r>
-              <w:rPr>
-                <w:rFonts w:ascii="Pericles" w:eastAsia="Times New Roman" w:hAnsi="Pericles" w:cs="Times New Roman"/>
-                <w:sz w:val="16"/>
-                <w:szCs w:val="16"/>
-              </w:rPr>
-              <w:t>4 h</w:t>
-            </w:r>
-          </w:p>
-        </w:tc>
-        <w:tc>
-          <w:tcPr>
-            <w:tcW w:w="4477" w:type="dxa"/>
-            <w:hideMark/>
-          </w:tcPr>
+                <w:sz w:val="16"/>
+                <w:szCs w:val="16"/>
+              </w:rPr>
+            </w:pPr>
+            <w:r>
+              <w:rPr>
+                <w:rFonts w:ascii="Pericles" w:eastAsia="Times New Roman" w:hAnsi="Pericles" w:cs="Times New Roman"/>
+                <w:sz w:val="16"/>
+                <w:szCs w:val="16"/>
+              </w:rPr>
+              <w:t>Increase Dmg Dice / x3 /+3 DL</w:t>
+            </w:r>
+          </w:p>
           <w:p>
             <w:pPr>
               <w:numPr>
@@ -5450,18 +5680,18 @@
               </w:numPr>
               <w:spacing w:before="100" w:beforeAutospacing="1"/>
               <w:rPr>
-                <w:rFonts w:ascii="Times New Roman" w:eastAsia="Times New Roman" w:hAnsi="Times New Roman" w:cs="Times New Roman"/>
-                <w:sz w:val="16"/>
-                <w:szCs w:val="16"/>
-              </w:rPr>
-            </w:pPr>
-            <w:r>
-              <w:rPr>
-                <w:rFonts w:ascii="Pericles" w:eastAsia="Times New Roman" w:hAnsi="Pericles" w:cs="Times New Roman"/>
-                <w:sz w:val="16"/>
-                <w:szCs w:val="16"/>
-              </w:rPr>
-              <w:t>Target saves or feels feverish and ill</w:t>
+                <w:rFonts w:ascii="Pericles" w:hAnsi="Pericles"/>
+                <w:sz w:val="16"/>
+                <w:szCs w:val="16"/>
+              </w:rPr>
+            </w:pPr>
+            <w:r>
+              <w:rPr>
+                <w:rFonts w:ascii="Pericles" w:eastAsia="Times New Roman" w:hAnsi="Pericles" w:cs="Times New Roman"/>
+                <w:sz w:val="16"/>
+                <w:szCs w:val="16"/>
+              </w:rPr>
+              <w:t>Pierce +1 / x3 / +2 DL</w:t>
             </w:r>
           </w:p>
           <w:p>
@@ -5472,130 +5702,18 @@
               </w:numPr>
               <w:spacing w:before="100" w:beforeAutospacing="1"/>
               <w:rPr>
-                <w:rFonts w:ascii="Times New Roman" w:eastAsia="Times New Roman" w:hAnsi="Times New Roman" w:cs="Times New Roman"/>
-                <w:sz w:val="16"/>
-                <w:szCs w:val="16"/>
-              </w:rPr>
-            </w:pPr>
-            <w:r>
-              <w:rPr>
-                <w:rFonts w:ascii="Pericles" w:eastAsia="Times New Roman" w:hAnsi="Pericles" w:cs="Times New Roman"/>
-                <w:sz w:val="16"/>
-                <w:szCs w:val="16"/>
-              </w:rPr>
-              <w:t>No combat effect, but out of combat will lay someone out as though they are deathly sick</w:t>
-            </w:r>
-          </w:p>
-          <w:p>
-            <w:pPr>
-              <w:numPr>
-                <w:ilvl w:val="0"/>
-                <w:numId w:val="9"/>
-              </w:numPr>
-              <w:spacing w:before="100" w:beforeAutospacing="1"/>
-              <w:rPr>
-                <w:rFonts w:ascii="Times New Roman" w:eastAsia="Times New Roman" w:hAnsi="Times New Roman" w:cs="Times New Roman"/>
-                <w:sz w:val="16"/>
-                <w:szCs w:val="16"/>
-              </w:rPr>
-            </w:pPr>
-            <w:r>
-              <w:rPr>
-                <w:rFonts w:ascii="Pericles" w:eastAsia="Times New Roman" w:hAnsi="Pericles" w:cs="Times New Roman"/>
-                <w:sz w:val="16"/>
-                <w:szCs w:val="16"/>
-              </w:rPr>
-              <w:t>Save toughness 14 to negate</w:t>
-            </w:r>
-          </w:p>
-        </w:tc>
-        <w:tc>
-          <w:tcPr>
-            <w:tcW w:w="3303" w:type="dxa"/>
-            <w:hideMark/>
-          </w:tcPr>
-          <w:p>
-            <w:pPr>
-              <w:numPr>
-                <w:ilvl w:val="0"/>
-                <w:numId w:val="9"/>
-              </w:numPr>
-              <w:spacing w:before="100" w:beforeAutospacing="1"/>
-              <w:rPr>
-                <w:rFonts w:ascii="Times New Roman" w:eastAsia="Times New Roman" w:hAnsi="Times New Roman" w:cs="Times New Roman"/>
-                <w:sz w:val="16"/>
-                <w:szCs w:val="16"/>
-              </w:rPr>
-            </w:pPr>
-            <w:r>
-              <w:rPr>
-                <w:rFonts w:ascii="Pericles" w:eastAsia="Times New Roman" w:hAnsi="Pericles" w:cs="Times New Roman"/>
-                <w:sz w:val="16"/>
-                <w:szCs w:val="16"/>
-              </w:rPr>
-              <w:t>Duration x5 / x2 / +2 DL</w:t>
-            </w:r>
-          </w:p>
-          <w:p>
-            <w:pPr>
-              <w:numPr>
-                <w:ilvl w:val="0"/>
-                <w:numId w:val="9"/>
-              </w:numPr>
-              <w:spacing w:before="100" w:beforeAutospacing="1"/>
-              <w:rPr>
-                <w:rFonts w:ascii="Times New Roman" w:eastAsia="Times New Roman" w:hAnsi="Times New Roman" w:cs="Times New Roman"/>
-                <w:sz w:val="16"/>
-                <w:szCs w:val="16"/>
-              </w:rPr>
-            </w:pPr>
-            <w:r>
-              <w:rPr>
-                <w:rFonts w:ascii="Pericles" w:eastAsia="Times New Roman" w:hAnsi="Pericles" w:cs="Times New Roman"/>
-                <w:sz w:val="16"/>
-                <w:szCs w:val="16"/>
-              </w:rPr>
-              <w:t xml:space="preserve">Does 1d4 damage each hour, but cannot </w:t>
-            </w:r>
-            <w:proofErr w:type="gramStart"/>
-            <w:r>
-              <w:rPr>
-                <w:rFonts w:ascii="Pericles" w:eastAsia="Times New Roman" w:hAnsi="Pericles" w:cs="Times New Roman"/>
-                <w:sz w:val="16"/>
-                <w:szCs w:val="16"/>
-              </w:rPr>
-              <w:t>actually kill</w:t>
-            </w:r>
-            <w:proofErr w:type="gramEnd"/>
-            <w:r>
-              <w:rPr>
-                <w:rFonts w:ascii="Pericles" w:eastAsia="Times New Roman" w:hAnsi="Pericles" w:cs="Times New Roman"/>
-                <w:sz w:val="16"/>
-                <w:szCs w:val="16"/>
-              </w:rPr>
-              <w:t xml:space="preserve"> the victim / x1 / +4 DL</w:t>
-            </w:r>
-          </w:p>
-          <w:p>
-            <w:pPr>
-              <w:numPr>
-                <w:ilvl w:val="0"/>
-                <w:numId w:val="9"/>
-              </w:numPr>
-              <w:spacing w:before="100" w:beforeAutospacing="1"/>
-              <w:rPr>
-                <w:rFonts w:ascii="Times New Roman" w:eastAsia="Times New Roman" w:hAnsi="Times New Roman" w:cs="Times New Roman"/>
-                <w:sz w:val="16"/>
-                <w:szCs w:val="16"/>
-              </w:rPr>
-            </w:pPr>
-            <w:r>
-              <w:rPr>
-                <w:rFonts w:ascii="Pericles" w:eastAsia="Times New Roman" w:hAnsi="Pericles" w:cs="Times New Roman"/>
-                <w:sz w:val="16"/>
-                <w:szCs w:val="16"/>
-              </w:rPr>
-              <w:t>Save DL +2 / x3 / +2</w:t>
+                <w:rFonts w:ascii="Pericles" w:hAnsi="Pericles"/>
+                <w:sz w:val="16"/>
+                <w:szCs w:val="16"/>
+              </w:rPr>
+            </w:pPr>
+            <w:r>
+              <w:rPr>
+                <w:rFonts w:ascii="Pericles" w:eastAsia="Times New Roman" w:hAnsi="Pericles" w:cs="Times New Roman"/>
+                <w:sz w:val="16"/>
+                <w:szCs w:val="16"/>
+              </w:rPr>
+              <w:t>Eats through advanced metals / x1 / +3 DL</w:t>
             </w:r>
           </w:p>
         </w:tc>
@@ -5624,7 +5742,7 @@
                 <w:sz w:val="16"/>
                 <w:szCs w:val="16"/>
               </w:rPr>
-              <w:t>Itching Powder</w:t>
+              <w:t>Bad Air</w:t>
             </w:r>
           </w:p>
         </w:tc>
@@ -5700,25 +5818,7 @@
                 <w:sz w:val="16"/>
                 <w:szCs w:val="16"/>
               </w:rPr>
-              <w:t xml:space="preserve">Thrown at an enemy to daze them until a save is made (each </w:t>
-            </w:r>
-            <w:proofErr w:type="spellStart"/>
-            <w:r>
-              <w:rPr>
-                <w:rFonts w:ascii="Pericles" w:eastAsia="Times New Roman" w:hAnsi="Pericles" w:cs="Times New Roman"/>
-                <w:sz w:val="16"/>
-                <w:szCs w:val="16"/>
-              </w:rPr>
-              <w:t>rd</w:t>
-            </w:r>
-            <w:proofErr w:type="spellEnd"/>
-            <w:r>
-              <w:rPr>
-                <w:rFonts w:ascii="Pericles" w:eastAsia="Times New Roman" w:hAnsi="Pericles" w:cs="Times New Roman"/>
-                <w:sz w:val="16"/>
-                <w:szCs w:val="16"/>
-              </w:rPr>
-              <w:t>)</w:t>
+              <w:t>Create a zone of bad air in a 1 hex radius</w:t>
             </w:r>
           </w:p>
           <w:p>
@@ -5740,7 +5840,7 @@
                 <w:sz w:val="16"/>
                 <w:szCs w:val="16"/>
               </w:rPr>
-              <w:t>Toughness or Power 14 to negate</w:t>
+              <w:t>Anyone starting their turn in the zone takes 1d4 penetrating damage</w:t>
             </w:r>
           </w:p>
         </w:tc>
@@ -5768,7 +5868,29 @@
                 <w:sz w:val="16"/>
                 <w:szCs w:val="16"/>
               </w:rPr>
-              <w:t>Save DL +2 / x3 / +2 DL</w:t>
+              <w:t>Duration x2 / x2 / +2 DL</w:t>
+            </w:r>
+          </w:p>
+          <w:p>
+            <w:pPr>
+              <w:numPr>
+                <w:ilvl w:val="0"/>
+                <w:numId w:val="9"/>
+              </w:numPr>
+              <w:spacing w:before="100" w:beforeAutospacing="1"/>
+              <w:rPr>
+                <w:rFonts w:ascii="Times New Roman" w:eastAsia="Times New Roman" w:hAnsi="Times New Roman" w:cs="Times New Roman"/>
+                <w:sz w:val="16"/>
+                <w:szCs w:val="16"/>
+              </w:rPr>
+            </w:pPr>
+            <w:r>
+              <w:rPr>
+                <w:rFonts w:ascii="Pericles" w:eastAsia="Times New Roman" w:hAnsi="Pericles" w:cs="Times New Roman"/>
+                <w:sz w:val="16"/>
+                <w:szCs w:val="16"/>
+              </w:rPr>
+              <w:t>Increase Dmg Dice / x3 /+3 DL</w:t>
             </w:r>
           </w:p>
         </w:tc>
@@ -5797,7 +5919,7 @@
                 <w:sz w:val="16"/>
                 <w:szCs w:val="16"/>
               </w:rPr>
-              <w:t>Poison, Impairing</w:t>
+              <w:t>Fever Blood</w:t>
             </w:r>
           </w:p>
         </w:tc>
@@ -5845,7 +5967,7 @@
                 <w:sz w:val="16"/>
                 <w:szCs w:val="16"/>
               </w:rPr>
-              <w:t>6 r</w:t>
+              <w:t>4 h</w:t>
             </w:r>
           </w:p>
         </w:tc>
@@ -5873,7 +5995,7 @@
                 <w:sz w:val="16"/>
                 <w:szCs w:val="16"/>
               </w:rPr>
-              <w:t>Applied to an edged, or pointed weapon</w:t>
+              <w:t>Target saves or feels feverish and ill</w:t>
             </w:r>
           </w:p>
           <w:p>
@@ -5895,8 +6017,7 @@
                 <w:sz w:val="16"/>
                 <w:szCs w:val="16"/>
               </w:rPr>
-              <w:lastRenderedPageBreak/>
-              <w:t>Target saves Toughness or Power DL 14 or is impaired, in addition to any other effect of the attack</w:t>
+              <w:t>No combat effect, but out of combat will lay someone out as though they are deathly sick</w:t>
             </w:r>
           </w:p>
           <w:p>
@@ -5912,23 +6033,13 @@
                 <w:szCs w:val="16"/>
               </w:rPr>
             </w:pPr>
-            <w:proofErr w:type="gramStart"/>
-            <w:r>
-              <w:rPr>
-                <w:rFonts w:ascii="Pericles" w:eastAsia="Times New Roman" w:hAnsi="Pericles" w:cs="Times New Roman"/>
-                <w:sz w:val="16"/>
-                <w:szCs w:val="16"/>
-              </w:rPr>
-              <w:t>Sticky(</w:t>
-            </w:r>
-            <w:proofErr w:type="gramEnd"/>
-            <w:r>
-              <w:rPr>
-                <w:rFonts w:ascii="Pericles" w:eastAsia="Times New Roman" w:hAnsi="Pericles" w:cs="Times New Roman"/>
-                <w:sz w:val="16"/>
-                <w:szCs w:val="16"/>
-              </w:rPr>
-              <w:t>2)</w:t>
+            <w:r>
+              <w:rPr>
+                <w:rFonts w:ascii="Pericles" w:eastAsia="Times New Roman" w:hAnsi="Pericles" w:cs="Times New Roman"/>
+                <w:sz w:val="16"/>
+                <w:szCs w:val="16"/>
+              </w:rPr>
+              <w:t>Save toughness 14 to negate</w:t>
             </w:r>
           </w:p>
         </w:tc>
@@ -5956,8 +6067,7 @@
                 <w:sz w:val="16"/>
                 <w:szCs w:val="16"/>
               </w:rPr>
-              <w:lastRenderedPageBreak/>
-              <w:t>Save DL +2 / x3 / +2 DL</w:t>
+              <w:t>Duration x5 / x2 / +2 DL</w:t>
             </w:r>
           </w:p>
           <w:p>
@@ -5979,7 +6089,47 @@
                 <w:sz w:val="16"/>
                 <w:szCs w:val="16"/>
               </w:rPr>
-              <w:t>Sticky +1 / x3 / +2 DL</w:t>
+              <w:t xml:space="preserve">Does 1d4 damage each hour, but cannot </w:t>
+            </w:r>
+            <w:proofErr w:type="gramStart"/>
+            <w:r>
+              <w:rPr>
+                <w:rFonts w:ascii="Pericles" w:eastAsia="Times New Roman" w:hAnsi="Pericles" w:cs="Times New Roman"/>
+                <w:sz w:val="16"/>
+                <w:szCs w:val="16"/>
+              </w:rPr>
+              <w:t>actually kill</w:t>
+            </w:r>
+            <w:proofErr w:type="gramEnd"/>
+            <w:r>
+              <w:rPr>
+                <w:rFonts w:ascii="Pericles" w:eastAsia="Times New Roman" w:hAnsi="Pericles" w:cs="Times New Roman"/>
+                <w:sz w:val="16"/>
+                <w:szCs w:val="16"/>
+              </w:rPr>
+              <w:t xml:space="preserve"> the victim / x1 / +4 DL</w:t>
+            </w:r>
+          </w:p>
+          <w:p>
+            <w:pPr>
+              <w:numPr>
+                <w:ilvl w:val="0"/>
+                <w:numId w:val="9"/>
+              </w:numPr>
+              <w:spacing w:before="100" w:beforeAutospacing="1"/>
+              <w:rPr>
+                <w:rFonts w:ascii="Times New Roman" w:eastAsia="Times New Roman" w:hAnsi="Times New Roman" w:cs="Times New Roman"/>
+                <w:sz w:val="16"/>
+                <w:szCs w:val="16"/>
+              </w:rPr>
+            </w:pPr>
+            <w:r>
+              <w:rPr>
+                <w:rFonts w:ascii="Pericles" w:eastAsia="Times New Roman" w:hAnsi="Pericles" w:cs="Times New Roman"/>
+                <w:sz w:val="16"/>
+                <w:szCs w:val="16"/>
+              </w:rPr>
+              <w:t>Save DL +2 / x3 / +2</w:t>
             </w:r>
           </w:p>
         </w:tc>
@@ -5995,20 +6145,20 @@
           </w:tcPr>
           <w:p>
             <w:pPr>
-              <w:pStyle w:val="Standard"/>
-              <w:rPr>
-                <w:rFonts w:ascii="Pericles" w:hAnsi="Pericles"/>
-                <w:sz w:val="16"/>
-                <w:szCs w:val="16"/>
-              </w:rPr>
-            </w:pPr>
-            <w:r>
-              <w:rPr>
-                <w:rFonts w:ascii="Pericles" w:hAnsi="Pericles"/>
-                <w:sz w:val="16"/>
-                <w:szCs w:val="16"/>
-              </w:rPr>
-              <w:t>Poison, Weak</w:t>
+              <w:spacing w:before="100" w:beforeAutospacing="1"/>
+              <w:rPr>
+                <w:rFonts w:ascii="Times New Roman" w:eastAsia="Times New Roman" w:hAnsi="Times New Roman" w:cs="Times New Roman"/>
+                <w:sz w:val="24"/>
+                <w:szCs w:val="24"/>
+              </w:rPr>
+            </w:pPr>
+            <w:r>
+              <w:rPr>
+                <w:rFonts w:ascii="Pericles" w:eastAsia="Times New Roman" w:hAnsi="Pericles" w:cs="Times New Roman"/>
+                <w:sz w:val="16"/>
+                <w:szCs w:val="16"/>
+              </w:rPr>
+              <w:t>Itching Powder</w:t>
             </w:r>
           </w:p>
         </w:tc>
@@ -6019,16 +6169,16 @@
           </w:tcPr>
           <w:p>
             <w:pPr>
-              <w:pStyle w:val="TableContents"/>
-              <w:rPr>
-                <w:rFonts w:ascii="Pericles" w:hAnsi="Pericles"/>
-                <w:sz w:val="16"/>
-                <w:szCs w:val="16"/>
-              </w:rPr>
-            </w:pPr>
-            <w:r>
-              <w:rPr>
-                <w:rFonts w:ascii="Pericles" w:hAnsi="Pericles"/>
+              <w:spacing w:before="100" w:beforeAutospacing="1"/>
+              <w:rPr>
+                <w:rFonts w:ascii="Times New Roman" w:eastAsia="Times New Roman" w:hAnsi="Times New Roman" w:cs="Times New Roman"/>
+                <w:sz w:val="24"/>
+                <w:szCs w:val="24"/>
+              </w:rPr>
+            </w:pPr>
+            <w:r>
+              <w:rPr>
+                <w:rFonts w:ascii="Pericles" w:eastAsia="Times New Roman" w:hAnsi="Pericles" w:cs="Times New Roman"/>
                 <w:sz w:val="16"/>
                 <w:szCs w:val="16"/>
               </w:rPr>
@@ -6043,20 +6193,20 @@
           </w:tcPr>
           <w:p>
             <w:pPr>
-              <w:pStyle w:val="TableContents"/>
-              <w:rPr>
-                <w:rFonts w:ascii="Pericles" w:hAnsi="Pericles"/>
-                <w:sz w:val="16"/>
-                <w:szCs w:val="16"/>
-              </w:rPr>
-            </w:pPr>
-            <w:r>
-              <w:rPr>
-                <w:rFonts w:ascii="Pericles" w:hAnsi="Pericles"/>
-                <w:sz w:val="16"/>
-                <w:szCs w:val="16"/>
-              </w:rPr>
-              <w:t>Inst</w:t>
+              <w:spacing w:before="100" w:beforeAutospacing="1"/>
+              <w:rPr>
+                <w:rFonts w:ascii="Times New Roman" w:eastAsia="Times New Roman" w:hAnsi="Times New Roman" w:cs="Times New Roman"/>
+                <w:sz w:val="24"/>
+                <w:szCs w:val="24"/>
+              </w:rPr>
+            </w:pPr>
+            <w:r>
+              <w:rPr>
+                <w:rFonts w:ascii="Pericles" w:eastAsia="Times New Roman" w:hAnsi="Pericles" w:cs="Times New Roman"/>
+                <w:sz w:val="16"/>
+                <w:szCs w:val="16"/>
+              </w:rPr>
+              <w:t>6 r</w:t>
             </w:r>
           </w:p>
         </w:tc>
@@ -6067,71 +6217,64 @@
           </w:tcPr>
           <w:p>
             <w:pPr>
-              <w:pStyle w:val="ListParagraph"/>
-              <w:numPr>
-                <w:ilvl w:val="0"/>
-                <w:numId w:val="2"/>
-              </w:numPr>
-              <w:spacing w:line="240" w:lineRule="auto"/>
-              <w:rPr>
-                <w:rFonts w:ascii="Pericles" w:hAnsi="Pericles"/>
-                <w:sz w:val="16"/>
-                <w:szCs w:val="16"/>
-              </w:rPr>
-            </w:pPr>
-            <w:r>
-              <w:rPr>
-                <w:rFonts w:ascii="Pericles" w:hAnsi="Pericles"/>
-                <w:sz w:val="16"/>
-                <w:szCs w:val="16"/>
-              </w:rPr>
-              <w:t>Applied to an edged, or pointed weapon</w:t>
-            </w:r>
-          </w:p>
-          <w:p>
-            <w:pPr>
-              <w:pStyle w:val="ListParagraph"/>
-              <w:numPr>
-                <w:ilvl w:val="0"/>
-                <w:numId w:val="2"/>
-              </w:numPr>
-              <w:spacing w:line="240" w:lineRule="auto"/>
-              <w:rPr>
-                <w:rFonts w:ascii="Pericles" w:hAnsi="Pericles"/>
-                <w:sz w:val="16"/>
-                <w:szCs w:val="16"/>
-              </w:rPr>
-            </w:pPr>
-            <w:r>
-              <w:rPr>
-                <w:rFonts w:ascii="Pericles" w:hAnsi="Pericles"/>
-                <w:sz w:val="16"/>
-                <w:szCs w:val="16"/>
-              </w:rPr>
-              <w:t>If weapon pierces skin, an additional 1d4 damage is done</w:t>
-            </w:r>
-          </w:p>
-          <w:p>
-            <w:pPr>
-              <w:pStyle w:val="ListParagraph"/>
-              <w:numPr>
-                <w:ilvl w:val="0"/>
-                <w:numId w:val="2"/>
-              </w:numPr>
-              <w:spacing w:line="240" w:lineRule="auto"/>
-              <w:rPr>
-                <w:rFonts w:ascii="Pericles" w:hAnsi="Pericles"/>
-                <w:sz w:val="16"/>
-                <w:szCs w:val="16"/>
-              </w:rPr>
-            </w:pPr>
-            <w:r>
-              <w:rPr>
-                <w:rFonts w:ascii="Pericles" w:hAnsi="Pericles"/>
-                <w:sz w:val="16"/>
-                <w:szCs w:val="16"/>
-              </w:rPr>
-              <w:t>Sticky(4) (+2 sticky)</w:t>
+              <w:numPr>
+                <w:ilvl w:val="0"/>
+                <w:numId w:val="9"/>
+              </w:numPr>
+              <w:spacing w:before="100" w:beforeAutospacing="1"/>
+              <w:rPr>
+                <w:rFonts w:ascii="Times New Roman" w:eastAsia="Times New Roman" w:hAnsi="Times New Roman" w:cs="Times New Roman"/>
+                <w:sz w:val="16"/>
+                <w:szCs w:val="16"/>
+              </w:rPr>
+            </w:pPr>
+            <w:r>
+              <w:rPr>
+                <w:rFonts w:ascii="Pericles" w:eastAsia="Times New Roman" w:hAnsi="Pericles" w:cs="Times New Roman"/>
+                <w:sz w:val="16"/>
+                <w:szCs w:val="16"/>
+              </w:rPr>
+              <w:t xml:space="preserve">Thrown at an enemy to daze them until a save is made (each </w:t>
+            </w:r>
+            <w:proofErr w:type="spellStart"/>
+            <w:r>
+              <w:rPr>
+                <w:rFonts w:ascii="Pericles" w:eastAsia="Times New Roman" w:hAnsi="Pericles" w:cs="Times New Roman"/>
+                <w:sz w:val="16"/>
+                <w:szCs w:val="16"/>
+              </w:rPr>
+              <w:t>rd</w:t>
+            </w:r>
+            <w:proofErr w:type="spellEnd"/>
+            <w:r>
+              <w:rPr>
+                <w:rFonts w:ascii="Pericles" w:eastAsia="Times New Roman" w:hAnsi="Pericles" w:cs="Times New Roman"/>
+                <w:sz w:val="16"/>
+                <w:szCs w:val="16"/>
+              </w:rPr>
+              <w:t>)</w:t>
+            </w:r>
+          </w:p>
+          <w:p>
+            <w:pPr>
+              <w:numPr>
+                <w:ilvl w:val="0"/>
+                <w:numId w:val="9"/>
+              </w:numPr>
+              <w:spacing w:before="100" w:beforeAutospacing="1"/>
+              <w:rPr>
+                <w:rFonts w:ascii="Times New Roman" w:eastAsia="Times New Roman" w:hAnsi="Times New Roman" w:cs="Times New Roman"/>
+                <w:sz w:val="16"/>
+                <w:szCs w:val="16"/>
+              </w:rPr>
+            </w:pPr>
+            <w:r>
+              <w:rPr>
+                <w:rFonts w:ascii="Pericles" w:eastAsia="Times New Roman" w:hAnsi="Pericles" w:cs="Times New Roman"/>
+                <w:sz w:val="16"/>
+                <w:szCs w:val="16"/>
+              </w:rPr>
+              <w:t>Toughness or Power 14 to negate</w:t>
             </w:r>
           </w:p>
         </w:tc>
@@ -6142,6 +6285,320 @@
           </w:tcPr>
           <w:p>
             <w:pPr>
+              <w:numPr>
+                <w:ilvl w:val="0"/>
+                <w:numId w:val="9"/>
+              </w:numPr>
+              <w:spacing w:before="100" w:beforeAutospacing="1"/>
+              <w:rPr>
+                <w:rFonts w:ascii="Times New Roman" w:eastAsia="Times New Roman" w:hAnsi="Times New Roman" w:cs="Times New Roman"/>
+                <w:sz w:val="16"/>
+                <w:szCs w:val="16"/>
+              </w:rPr>
+            </w:pPr>
+            <w:r>
+              <w:rPr>
+                <w:rFonts w:ascii="Pericles" w:eastAsia="Times New Roman" w:hAnsi="Pericles" w:cs="Times New Roman"/>
+                <w:sz w:val="16"/>
+                <w:szCs w:val="16"/>
+              </w:rPr>
+              <w:t>Save DL +2 / x3 / +2 DL</w:t>
+            </w:r>
+          </w:p>
+        </w:tc>
+      </w:tr>
+      <w:tr>
+        <w:tblPrEx>
+          <w:tblLook w:val="04A0" w:firstRow="1" w:lastRow="0" w:firstColumn="1" w:lastColumn="0" w:noHBand="0" w:noVBand="1"/>
+        </w:tblPrEx>
+        <w:tc>
+          <w:tcPr>
+            <w:tcW w:w="1189" w:type="dxa"/>
+            <w:hideMark/>
+          </w:tcPr>
+          <w:p>
+            <w:pPr>
+              <w:spacing w:before="100" w:beforeAutospacing="1"/>
+              <w:rPr>
+                <w:rFonts w:ascii="Times New Roman" w:eastAsia="Times New Roman" w:hAnsi="Times New Roman" w:cs="Times New Roman"/>
+                <w:sz w:val="24"/>
+                <w:szCs w:val="24"/>
+              </w:rPr>
+            </w:pPr>
+            <w:r>
+              <w:rPr>
+                <w:rFonts w:ascii="Pericles" w:eastAsia="Times New Roman" w:hAnsi="Pericles" w:cs="Times New Roman"/>
+                <w:sz w:val="16"/>
+                <w:szCs w:val="16"/>
+              </w:rPr>
+              <w:t>Poison, Impairing</w:t>
+            </w:r>
+          </w:p>
+        </w:tc>
+        <w:tc>
+          <w:tcPr>
+            <w:tcW w:w="433" w:type="dxa"/>
+            <w:hideMark/>
+          </w:tcPr>
+          <w:p>
+            <w:pPr>
+              <w:spacing w:before="100" w:beforeAutospacing="1"/>
+              <w:rPr>
+                <w:rFonts w:ascii="Times New Roman" w:eastAsia="Times New Roman" w:hAnsi="Times New Roman" w:cs="Times New Roman"/>
+                <w:sz w:val="24"/>
+                <w:szCs w:val="24"/>
+              </w:rPr>
+            </w:pPr>
+            <w:r>
+              <w:rPr>
+                <w:rFonts w:ascii="Pericles" w:eastAsia="Times New Roman" w:hAnsi="Pericles" w:cs="Times New Roman"/>
+                <w:sz w:val="16"/>
+                <w:szCs w:val="16"/>
+              </w:rPr>
+              <w:t>14</w:t>
+            </w:r>
+          </w:p>
+        </w:tc>
+        <w:tc>
+          <w:tcPr>
+            <w:tcW w:w="573" w:type="dxa"/>
+            <w:hideMark/>
+          </w:tcPr>
+          <w:p>
+            <w:pPr>
+              <w:spacing w:before="100" w:beforeAutospacing="1"/>
+              <w:rPr>
+                <w:rFonts w:ascii="Times New Roman" w:eastAsia="Times New Roman" w:hAnsi="Times New Roman" w:cs="Times New Roman"/>
+                <w:sz w:val="24"/>
+                <w:szCs w:val="24"/>
+              </w:rPr>
+            </w:pPr>
+            <w:r>
+              <w:rPr>
+                <w:rFonts w:ascii="Pericles" w:eastAsia="Times New Roman" w:hAnsi="Pericles" w:cs="Times New Roman"/>
+                <w:sz w:val="16"/>
+                <w:szCs w:val="16"/>
+              </w:rPr>
+              <w:t>6 r</w:t>
+            </w:r>
+          </w:p>
+        </w:tc>
+        <w:tc>
+          <w:tcPr>
+            <w:tcW w:w="4477" w:type="dxa"/>
+            <w:hideMark/>
+          </w:tcPr>
+          <w:p>
+            <w:pPr>
+              <w:numPr>
+                <w:ilvl w:val="0"/>
+                <w:numId w:val="9"/>
+              </w:numPr>
+              <w:spacing w:before="100" w:beforeAutospacing="1"/>
+              <w:rPr>
+                <w:rFonts w:ascii="Times New Roman" w:eastAsia="Times New Roman" w:hAnsi="Times New Roman" w:cs="Times New Roman"/>
+                <w:sz w:val="16"/>
+                <w:szCs w:val="16"/>
+              </w:rPr>
+            </w:pPr>
+            <w:r>
+              <w:rPr>
+                <w:rFonts w:ascii="Pericles" w:eastAsia="Times New Roman" w:hAnsi="Pericles" w:cs="Times New Roman"/>
+                <w:sz w:val="16"/>
+                <w:szCs w:val="16"/>
+              </w:rPr>
+              <w:t>Applied to an edged, or pointed weapon</w:t>
+            </w:r>
+          </w:p>
+          <w:p>
+            <w:pPr>
+              <w:numPr>
+                <w:ilvl w:val="0"/>
+                <w:numId w:val="9"/>
+              </w:numPr>
+              <w:spacing w:before="100" w:beforeAutospacing="1"/>
+              <w:rPr>
+                <w:rFonts w:ascii="Times New Roman" w:eastAsia="Times New Roman" w:hAnsi="Times New Roman" w:cs="Times New Roman"/>
+                <w:sz w:val="16"/>
+                <w:szCs w:val="16"/>
+              </w:rPr>
+            </w:pPr>
+            <w:r>
+              <w:rPr>
+                <w:rFonts w:ascii="Pericles" w:eastAsia="Times New Roman" w:hAnsi="Pericles" w:cs="Times New Roman"/>
+                <w:sz w:val="16"/>
+                <w:szCs w:val="16"/>
+              </w:rPr>
+              <w:t>Target saves Toughness or Power DL 14 or is impaired, in addition to any other effect of the attack</w:t>
+            </w:r>
+          </w:p>
+          <w:p>
+            <w:pPr>
+              <w:numPr>
+                <w:ilvl w:val="0"/>
+                <w:numId w:val="9"/>
+              </w:numPr>
+              <w:spacing w:before="100" w:beforeAutospacing="1"/>
+              <w:rPr>
+                <w:rFonts w:ascii="Times New Roman" w:eastAsia="Times New Roman" w:hAnsi="Times New Roman" w:cs="Times New Roman"/>
+                <w:sz w:val="16"/>
+                <w:szCs w:val="16"/>
+              </w:rPr>
+            </w:pPr>
+            <w:proofErr w:type="gramStart"/>
+            <w:r>
+              <w:rPr>
+                <w:rFonts w:ascii="Pericles" w:eastAsia="Times New Roman" w:hAnsi="Pericles" w:cs="Times New Roman"/>
+                <w:sz w:val="16"/>
+                <w:szCs w:val="16"/>
+              </w:rPr>
+              <w:t>Sticky(</w:t>
+            </w:r>
+            <w:proofErr w:type="gramEnd"/>
+            <w:r>
+              <w:rPr>
+                <w:rFonts w:ascii="Pericles" w:eastAsia="Times New Roman" w:hAnsi="Pericles" w:cs="Times New Roman"/>
+                <w:sz w:val="16"/>
+                <w:szCs w:val="16"/>
+              </w:rPr>
+              <w:t>2)</w:t>
+            </w:r>
+          </w:p>
+        </w:tc>
+        <w:tc>
+          <w:tcPr>
+            <w:tcW w:w="3303" w:type="dxa"/>
+            <w:hideMark/>
+          </w:tcPr>
+          <w:p>
+            <w:pPr>
+              <w:numPr>
+                <w:ilvl w:val="0"/>
+                <w:numId w:val="9"/>
+              </w:numPr>
+              <w:spacing w:before="100" w:beforeAutospacing="1"/>
+              <w:rPr>
+                <w:rFonts w:ascii="Times New Roman" w:eastAsia="Times New Roman" w:hAnsi="Times New Roman" w:cs="Times New Roman"/>
+                <w:sz w:val="16"/>
+                <w:szCs w:val="16"/>
+              </w:rPr>
+            </w:pPr>
+            <w:r>
+              <w:rPr>
+                <w:rFonts w:ascii="Pericles" w:eastAsia="Times New Roman" w:hAnsi="Pericles" w:cs="Times New Roman"/>
+                <w:sz w:val="16"/>
+                <w:szCs w:val="16"/>
+              </w:rPr>
+              <w:t>Save DL +2 / x3 / +2 DL</w:t>
+            </w:r>
+          </w:p>
+          <w:p>
+            <w:pPr>
+              <w:numPr>
+                <w:ilvl w:val="0"/>
+                <w:numId w:val="9"/>
+              </w:numPr>
+              <w:spacing w:before="100" w:beforeAutospacing="1"/>
+              <w:rPr>
+                <w:rFonts w:ascii="Times New Roman" w:eastAsia="Times New Roman" w:hAnsi="Times New Roman" w:cs="Times New Roman"/>
+                <w:sz w:val="16"/>
+                <w:szCs w:val="16"/>
+              </w:rPr>
+            </w:pPr>
+            <w:r>
+              <w:rPr>
+                <w:rFonts w:ascii="Pericles" w:eastAsia="Times New Roman" w:hAnsi="Pericles" w:cs="Times New Roman"/>
+                <w:sz w:val="16"/>
+                <w:szCs w:val="16"/>
+              </w:rPr>
+              <w:t>Sticky +1 / x3 / +2 DL</w:t>
+            </w:r>
+          </w:p>
+        </w:tc>
+      </w:tr>
+      <w:tr>
+        <w:tblPrEx>
+          <w:tblLook w:val="04A0" w:firstRow="1" w:lastRow="0" w:firstColumn="1" w:lastColumn="0" w:noHBand="0" w:noVBand="1"/>
+        </w:tblPrEx>
+        <w:tc>
+          <w:tcPr>
+            <w:tcW w:w="1189" w:type="dxa"/>
+            <w:hideMark/>
+          </w:tcPr>
+          <w:p>
+            <w:pPr>
+              <w:pStyle w:val="Standard"/>
+              <w:rPr>
+                <w:rFonts w:ascii="Pericles" w:hAnsi="Pericles"/>
+                <w:sz w:val="16"/>
+                <w:szCs w:val="16"/>
+              </w:rPr>
+            </w:pPr>
+            <w:r>
+              <w:rPr>
+                <w:rFonts w:ascii="Pericles" w:hAnsi="Pericles"/>
+                <w:sz w:val="16"/>
+                <w:szCs w:val="16"/>
+              </w:rPr>
+              <w:t>Poison, Weak</w:t>
+            </w:r>
+          </w:p>
+        </w:tc>
+        <w:tc>
+          <w:tcPr>
+            <w:tcW w:w="433" w:type="dxa"/>
+            <w:hideMark/>
+          </w:tcPr>
+          <w:p>
+            <w:pPr>
+              <w:pStyle w:val="TableContents"/>
+              <w:rPr>
+                <w:rFonts w:ascii="Pericles" w:hAnsi="Pericles"/>
+                <w:sz w:val="16"/>
+                <w:szCs w:val="16"/>
+              </w:rPr>
+            </w:pPr>
+            <w:r>
+              <w:rPr>
+                <w:rFonts w:ascii="Pericles" w:hAnsi="Pericles"/>
+                <w:sz w:val="16"/>
+                <w:szCs w:val="16"/>
+              </w:rPr>
+              <w:t>14</w:t>
+            </w:r>
+          </w:p>
+        </w:tc>
+        <w:tc>
+          <w:tcPr>
+            <w:tcW w:w="573" w:type="dxa"/>
+            <w:hideMark/>
+          </w:tcPr>
+          <w:p>
+            <w:pPr>
+              <w:pStyle w:val="TableContents"/>
+              <w:rPr>
+                <w:rFonts w:ascii="Pericles" w:hAnsi="Pericles"/>
+                <w:sz w:val="16"/>
+                <w:szCs w:val="16"/>
+              </w:rPr>
+            </w:pPr>
+            <w:r>
+              <w:rPr>
+                <w:rFonts w:ascii="Pericles" w:hAnsi="Pericles"/>
+                <w:sz w:val="16"/>
+                <w:szCs w:val="16"/>
+              </w:rPr>
+              <w:t>Inst</w:t>
+            </w:r>
+          </w:p>
+        </w:tc>
+        <w:tc>
+          <w:tcPr>
+            <w:tcW w:w="4477" w:type="dxa"/>
+            <w:hideMark/>
+          </w:tcPr>
+          <w:p>
+            <w:pPr>
               <w:pStyle w:val="ListParagraph"/>
               <w:numPr>
                 <w:ilvl w:val="0"/>
@@ -6151,6 +6608,81 @@
               <w:rPr>
                 <w:rFonts w:ascii="Pericles" w:hAnsi="Pericles"/>
                 <w:sz w:val="16"/>
+                <w:szCs w:val="16"/>
+              </w:rPr>
+            </w:pPr>
+            <w:r>
+              <w:rPr>
+                <w:rFonts w:ascii="Pericles" w:hAnsi="Pericles"/>
+                <w:sz w:val="16"/>
+                <w:szCs w:val="16"/>
+              </w:rPr>
+              <w:t>Applied to an edged, or pointed weapon</w:t>
+            </w:r>
+          </w:p>
+          <w:p>
+            <w:pPr>
+              <w:pStyle w:val="ListParagraph"/>
+              <w:numPr>
+                <w:ilvl w:val="0"/>
+                <w:numId w:val="2"/>
+              </w:numPr>
+              <w:spacing w:line="240" w:lineRule="auto"/>
+              <w:rPr>
+                <w:rFonts w:ascii="Pericles" w:hAnsi="Pericles"/>
+                <w:sz w:val="16"/>
+                <w:szCs w:val="16"/>
+              </w:rPr>
+            </w:pPr>
+            <w:r>
+              <w:rPr>
+                <w:rFonts w:ascii="Pericles" w:hAnsi="Pericles"/>
+                <w:sz w:val="16"/>
+                <w:szCs w:val="16"/>
+              </w:rPr>
+              <w:t>If weapon pierces skin, an additional 1d4 damage is done</w:t>
+            </w:r>
+          </w:p>
+          <w:p>
+            <w:pPr>
+              <w:pStyle w:val="ListParagraph"/>
+              <w:numPr>
+                <w:ilvl w:val="0"/>
+                <w:numId w:val="2"/>
+              </w:numPr>
+              <w:spacing w:line="240" w:lineRule="auto"/>
+              <w:rPr>
+                <w:rFonts w:ascii="Pericles" w:hAnsi="Pericles"/>
+                <w:sz w:val="16"/>
+                <w:szCs w:val="16"/>
+              </w:rPr>
+            </w:pPr>
+            <w:r>
+              <w:rPr>
+                <w:rFonts w:ascii="Pericles" w:hAnsi="Pericles"/>
+                <w:sz w:val="16"/>
+                <w:szCs w:val="16"/>
+              </w:rPr>
+              <w:t>Sticky(4) (+2 sticky)</w:t>
+            </w:r>
+          </w:p>
+        </w:tc>
+        <w:tc>
+          <w:tcPr>
+            <w:tcW w:w="3303" w:type="dxa"/>
+            <w:hideMark/>
+          </w:tcPr>
+          <w:p>
+            <w:pPr>
+              <w:pStyle w:val="ListParagraph"/>
+              <w:numPr>
+                <w:ilvl w:val="0"/>
+                <w:numId w:val="2"/>
+              </w:numPr>
+              <w:spacing w:line="240" w:lineRule="auto"/>
+              <w:rPr>
+                <w:rFonts w:ascii="Pericles" w:hAnsi="Pericles"/>
+                <w:sz w:val="16"/>
                 <w:szCs w:val="20"/>
               </w:rPr>
             </w:pPr>
@@ -6184,6 +6716,160 @@
                 <w:szCs w:val="20"/>
               </w:rPr>
               <w:t>Sticky +1 / x3 / +2 DL</w:t>
+            </w:r>
+          </w:p>
+        </w:tc>
+      </w:tr>
+      <w:tr>
+        <w:tblPrEx>
+          <w:tblLook w:val="04A0" w:firstRow="1" w:lastRow="0" w:firstColumn="1" w:lastColumn="0" w:noHBand="0" w:noVBand="1"/>
+        </w:tblPrEx>
+        <w:tc>
+          <w:tcPr>
+            <w:tcW w:w="1189" w:type="dxa"/>
+          </w:tcPr>
+          <w:p>
+            <w:pPr>
+              <w:pStyle w:val="Standard"/>
+              <w:rPr>
+                <w:rFonts w:ascii="Pericles" w:hAnsi="Pericles"/>
+                <w:sz w:val="16"/>
+                <w:szCs w:val="16"/>
+              </w:rPr>
+            </w:pPr>
+            <w:r>
+              <w:rPr>
+                <w:rFonts w:ascii="Pericles" w:eastAsia="Times New Roman" w:hAnsi="Pericles" w:cs="Times New Roman"/>
+                <w:sz w:val="16"/>
+                <w:szCs w:val="16"/>
+              </w:rPr>
+              <w:t>Repellent Cologne</w:t>
+            </w:r>
+          </w:p>
+        </w:tc>
+        <w:tc>
+          <w:tcPr>
+            <w:tcW w:w="433" w:type="dxa"/>
+          </w:tcPr>
+          <w:p>
+            <w:pPr>
+              <w:pStyle w:val="TableContents"/>
+              <w:rPr>
+                <w:rFonts w:ascii="Pericles" w:hAnsi="Pericles"/>
+                <w:sz w:val="16"/>
+                <w:szCs w:val="16"/>
+              </w:rPr>
+            </w:pPr>
+            <w:r>
+              <w:rPr>
+                <w:rFonts w:ascii="Pericles" w:eastAsia="Times New Roman" w:hAnsi="Pericles" w:cs="Times New Roman"/>
+                <w:sz w:val="16"/>
+                <w:szCs w:val="16"/>
+              </w:rPr>
+              <w:t>1</w:t>
+            </w:r>
+            <w:r>
+              <w:rPr>
+                <w:rFonts w:ascii="Pericles" w:eastAsia="Times New Roman" w:hAnsi="Pericles" w:cs="Times New Roman"/>
+                <w:sz w:val="16"/>
+                <w:szCs w:val="16"/>
+              </w:rPr>
+              <w:t>4</w:t>
+            </w:r>
+          </w:p>
+        </w:tc>
+        <w:tc>
+          <w:tcPr>
+            <w:tcW w:w="573" w:type="dxa"/>
+          </w:tcPr>
+          <w:p>
+            <w:pPr>
+              <w:pStyle w:val="TableContents"/>
+              <w:rPr>
+                <w:rFonts w:ascii="Pericles" w:hAnsi="Pericles"/>
+                <w:sz w:val="16"/>
+                <w:szCs w:val="16"/>
+              </w:rPr>
+            </w:pPr>
+            <w:r>
+              <w:rPr>
+                <w:rFonts w:ascii="Pericles" w:eastAsia="Times New Roman" w:hAnsi="Pericles" w:cs="Times New Roman"/>
+                <w:sz w:val="16"/>
+                <w:szCs w:val="16"/>
+              </w:rPr>
+              <w:t>10 r</w:t>
+            </w:r>
+          </w:p>
+        </w:tc>
+        <w:tc>
+          <w:tcPr>
+            <w:tcW w:w="4477" w:type="dxa"/>
+          </w:tcPr>
+          <w:p>
+            <w:pPr>
+              <w:pStyle w:val="ListParagraph"/>
+              <w:numPr>
+                <w:ilvl w:val="0"/>
+                <w:numId w:val="2"/>
+              </w:numPr>
+              <w:spacing w:line="240" w:lineRule="auto"/>
+              <w:rPr>
+                <w:rFonts w:ascii="Pericles" w:hAnsi="Pericles"/>
+                <w:sz w:val="16"/>
+                <w:szCs w:val="16"/>
+              </w:rPr>
+            </w:pPr>
+            <w:r>
+              <w:rPr>
+                <w:rFonts w:ascii="Pericles" w:eastAsia="Times New Roman" w:hAnsi="Pericles" w:cs="Times New Roman"/>
+                <w:sz w:val="16"/>
+                <w:szCs w:val="16"/>
+              </w:rPr>
+              <w:t>Any smelling creature that enters a hex adjacent to you must save Toughness or Power 1</w:t>
+            </w:r>
+            <w:r>
+              <w:rPr>
+                <w:rFonts w:ascii="Pericles" w:eastAsia="Times New Roman" w:hAnsi="Pericles" w:cs="Times New Roman"/>
+                <w:sz w:val="16"/>
+                <w:szCs w:val="16"/>
+              </w:rPr>
+              <w:t>4</w:t>
+            </w:r>
+            <w:r>
+              <w:rPr>
+                <w:rFonts w:ascii="Pericles" w:eastAsia="Times New Roman" w:hAnsi="Pericles" w:cs="Times New Roman"/>
+                <w:sz w:val="16"/>
+                <w:szCs w:val="16"/>
+              </w:rPr>
+              <w:t xml:space="preserve"> or become Sickened</w:t>
+            </w:r>
+          </w:p>
+        </w:tc>
+        <w:tc>
+          <w:tcPr>
+            <w:tcW w:w="3303" w:type="dxa"/>
+          </w:tcPr>
+          <w:p>
+            <w:pPr>
+              <w:pStyle w:val="ListParagraph"/>
+              <w:numPr>
+                <w:ilvl w:val="0"/>
+                <w:numId w:val="2"/>
+              </w:numPr>
+              <w:spacing w:line="240" w:lineRule="auto"/>
+              <w:rPr>
+                <w:rFonts w:ascii="Pericles" w:hAnsi="Pericles"/>
+                <w:sz w:val="16"/>
+                <w:szCs w:val="20"/>
+              </w:rPr>
+            </w:pPr>
+            <w:r>
+              <w:rPr>
+                <w:rFonts w:ascii="Pericles" w:eastAsia="Times New Roman" w:hAnsi="Pericles" w:cs="Times New Roman"/>
+                <w:sz w:val="16"/>
+                <w:szCs w:val="16"/>
+              </w:rPr>
+              <w:t>Save DL +2 / x3 / +2 DL</w:t>
             </w:r>
           </w:p>
         </w:tc>
@@ -8587,27 +9273,7 @@
                 <w:sz w:val="16"/>
                 <w:szCs w:val="16"/>
               </w:rPr>
-              <w:t xml:space="preserve">Tier </w:t>
-            </w:r>
-            <w:r>
-              <w:rPr>
-                <w:rFonts w:ascii="Pericles" w:eastAsia="Times New Roman" w:hAnsi="Pericles" w:cs="Times New Roman"/>
-                <w:b/>
-                <w:bCs/>
-                <w:sz w:val="16"/>
-                <w:szCs w:val="16"/>
-              </w:rPr>
-              <w:t>Three</w:t>
-            </w:r>
-            <w:r>
-              <w:rPr>
-                <w:rFonts w:ascii="Pericles" w:eastAsia="Times New Roman" w:hAnsi="Pericles" w:cs="Times New Roman"/>
-                <w:b/>
-                <w:bCs/>
-                <w:sz w:val="16"/>
-                <w:szCs w:val="16"/>
-              </w:rPr>
-              <w:t xml:space="preserve"> Recipes</w:t>
+              <w:t>Tier Three Recipes</w:t>
             </w:r>
           </w:p>
         </w:tc>
@@ -9303,7 +9969,6 @@
                 <w:sz w:val="16"/>
                 <w:szCs w:val="16"/>
               </w:rPr>
-              <w:lastRenderedPageBreak/>
               <w:t>Dwarven Oil</w:t>
             </w:r>
           </w:p>
@@ -9511,16 +10176,7 @@
                 <w:sz w:val="16"/>
                 <w:szCs w:val="20"/>
               </w:rPr>
-              <w:t xml:space="preserve">2d6 fire </w:t>
-            </w:r>
-            <w:r>
-              <w:rPr>
-                <w:rFonts w:ascii="Pericles" w:hAnsi="Pericles"/>
-                <w:sz w:val="16"/>
-                <w:szCs w:val="20"/>
-                <w:lang w:val="en-US"/>
-              </w:rPr>
-              <w:t>damage to target</w:t>
+              <w:t>2d6 fire damage to target</w:t>
             </w:r>
           </w:p>
           <w:p>
@@ -10000,6 +10656,7 @@
                 <w:sz w:val="16"/>
                 <w:szCs w:val="16"/>
               </w:rPr>
+              <w:lastRenderedPageBreak/>
               <w:t>Vision range in the cloud is 1 hex</w:t>
             </w:r>
           </w:p>
@@ -10053,6 +10710,7 @@
                 <w:sz w:val="16"/>
                 <w:szCs w:val="20"/>
               </w:rPr>
+              <w:lastRenderedPageBreak/>
               <w:t>Duration x5 / x2 / +2 DL</w:t>
             </w:r>
           </w:p>
@@ -10906,15 +11564,13 @@
                 <w:rFonts w:ascii="Pericles" w:hAnsi="Pericles"/>
                 <w:sz w:val="16"/>
                 <w:szCs w:val="16"/>
-                <w:lang w:val="en-US"/>
-              </w:rPr>
-            </w:pPr>
-            <w:r>
-              <w:rPr>
-                <w:rFonts w:ascii="Pericles" w:hAnsi="Pericles"/>
-                <w:sz w:val="16"/>
-                <w:szCs w:val="16"/>
-                <w:lang w:val="en-US"/>
+              </w:rPr>
+            </w:pPr>
+            <w:r>
+              <w:rPr>
+                <w:rFonts w:ascii="Pericles" w:hAnsi="Pericles"/>
+                <w:sz w:val="16"/>
+                <w:szCs w:val="16"/>
               </w:rPr>
               <w:t>Repel Liquids</w:t>
             </w:r>
@@ -10931,15 +11587,13 @@
                 <w:rFonts w:ascii="Pericles" w:hAnsi="Pericles"/>
                 <w:sz w:val="16"/>
                 <w:szCs w:val="16"/>
-                <w:lang w:val="en-US"/>
-              </w:rPr>
-            </w:pPr>
-            <w:r>
-              <w:rPr>
-                <w:rFonts w:ascii="Pericles" w:hAnsi="Pericles"/>
-                <w:sz w:val="16"/>
-                <w:szCs w:val="16"/>
-                <w:lang w:val="en-US"/>
+              </w:rPr>
+            </w:pPr>
+            <w:r>
+              <w:rPr>
+                <w:rFonts w:ascii="Pericles" w:hAnsi="Pericles"/>
+                <w:sz w:val="16"/>
+                <w:szCs w:val="16"/>
               </w:rPr>
               <w:t>14</w:t>
             </w:r>
@@ -10956,15 +11610,13 @@
                 <w:rFonts w:ascii="Pericles" w:hAnsi="Pericles"/>
                 <w:sz w:val="16"/>
                 <w:szCs w:val="16"/>
-                <w:lang w:val="en-US"/>
-              </w:rPr>
-            </w:pPr>
-            <w:r>
-              <w:rPr>
-                <w:rFonts w:ascii="Pericles" w:hAnsi="Pericles"/>
-                <w:sz w:val="16"/>
-                <w:szCs w:val="16"/>
-                <w:lang w:val="en-US"/>
+              </w:rPr>
+            </w:pPr>
+            <w:r>
+              <w:rPr>
+                <w:rFonts w:ascii="Pericles" w:hAnsi="Pericles"/>
+                <w:sz w:val="16"/>
+                <w:szCs w:val="16"/>
               </w:rPr>
               <w:t>1 H</w:t>
             </w:r>
@@ -10994,7 +11646,6 @@
                 <w:rFonts w:ascii="Pericles" w:hAnsi="Pericles"/>
                 <w:sz w:val="16"/>
                 <w:szCs w:val="20"/>
-                <w:lang w:val="en-US"/>
               </w:rPr>
               <w:t>Treated item/character repels liquids and cannot get wet</w:t>
             </w:r>
@@ -11020,27 +11671,7 @@
                 <w:sz w:val="16"/>
                 <w:szCs w:val="20"/>
               </w:rPr>
-              <w:t>Immune to powers that r</w:t>
-            </w:r>
-            <w:proofErr w:type="spellStart"/>
-            <w:r>
-              <w:rPr>
-                <w:rFonts w:ascii="Pericles" w:hAnsi="Pericles"/>
-                <w:sz w:val="16"/>
-                <w:szCs w:val="20"/>
-                <w:lang w:val="en-US"/>
-              </w:rPr>
-              <w:t>ely</w:t>
-            </w:r>
-            <w:proofErr w:type="spellEnd"/>
-            <w:r>
-              <w:rPr>
-                <w:rFonts w:ascii="Pericles" w:hAnsi="Pericles"/>
-                <w:sz w:val="16"/>
-                <w:szCs w:val="20"/>
-                <w:lang w:val="en-US"/>
-              </w:rPr>
-              <w:t xml:space="preserve"> on liquid to deliver their effect (so spit, potions)</w:t>
+              <w:t>Immune to powers that rely on liquid to deliver their effect (so spit, potions)</w:t>
             </w:r>
           </w:p>
           <w:p>
@@ -11063,7 +11694,6 @@
                 <w:rFonts w:ascii="Pericles" w:hAnsi="Pericles"/>
                 <w:sz w:val="16"/>
                 <w:szCs w:val="20"/>
-                <w:lang w:val="en-US"/>
               </w:rPr>
               <w:t>Can still be affected by liquids that are injected or ingested</w:t>
             </w:r>
@@ -11772,7 +12402,6 @@
                 <w:rFonts w:ascii="Pericles" w:hAnsi="Pericles"/>
                 <w:sz w:val="16"/>
                 <w:szCs w:val="20"/>
-                <w:lang w:val="en-US"/>
               </w:rPr>
               <w:t>Knockdown +1 / x3 / +2 DL</w:t>
             </w:r>
@@ -12100,7 +12729,6 @@
                 <w:rFonts w:ascii="Pericles" w:hAnsi="Pericles"/>
                 <w:sz w:val="16"/>
                 <w:szCs w:val="20"/>
-                <w:lang w:val="en-US"/>
               </w:rPr>
               <w:t>Duration x5 / x2 / +2 DL</w:t>
             </w:r>
@@ -12133,7 +12761,6 @@
                 <w:rFonts w:ascii="Pericles" w:hAnsi="Pericles"/>
                 <w:sz w:val="16"/>
                 <w:szCs w:val="20"/>
-                <w:lang w:val="en-US"/>
               </w:rPr>
               <w:t>x2</w:t>
             </w:r>
@@ -12150,7 +12777,6 @@
                 <w:rFonts w:ascii="Pericles" w:hAnsi="Pericles"/>
                 <w:sz w:val="16"/>
                 <w:szCs w:val="20"/>
-                <w:lang w:val="en-US"/>
               </w:rPr>
               <w:t>3</w:t>
             </w:r>
@@ -12167,7 +12793,6 @@
                 <w:rFonts w:ascii="Pericles" w:hAnsi="Pericles"/>
                 <w:sz w:val="16"/>
                 <w:szCs w:val="20"/>
-                <w:lang w:val="en-US"/>
               </w:rPr>
               <w:t>3</w:t>
             </w:r>
@@ -12205,7 +12830,6 @@
                 <w:sz w:val="16"/>
                 <w:szCs w:val="16"/>
               </w:rPr>
-              <w:lastRenderedPageBreak/>
               <w:t>Pressurized Vial</w:t>
             </w:r>
           </w:p>
@@ -12363,7 +12987,6 @@
                 <w:rFonts w:ascii="Pericles" w:hAnsi="Pericles"/>
                 <w:sz w:val="16"/>
                 <w:szCs w:val="20"/>
-                <w:lang w:val="en-US"/>
               </w:rPr>
               <w:t>Knockdown +1 / x3 / +2 DL</w:t>
             </w:r>
@@ -12418,27 +13041,7 @@
                 <w:sz w:val="16"/>
                 <w:szCs w:val="16"/>
               </w:rPr>
-              <w:t xml:space="preserve">Tier </w:t>
-            </w:r>
-            <w:r>
-              <w:rPr>
-                <w:rFonts w:ascii="Pericles" w:eastAsia="Times New Roman" w:hAnsi="Pericles" w:cs="Times New Roman"/>
-                <w:b/>
-                <w:bCs/>
-                <w:sz w:val="16"/>
-                <w:szCs w:val="16"/>
-              </w:rPr>
-              <w:t>Two</w:t>
-            </w:r>
-            <w:r>
-              <w:rPr>
-                <w:rFonts w:ascii="Pericles" w:eastAsia="Times New Roman" w:hAnsi="Pericles" w:cs="Times New Roman"/>
-                <w:b/>
-                <w:bCs/>
-                <w:sz w:val="16"/>
-                <w:szCs w:val="16"/>
-              </w:rPr>
-              <w:t xml:space="preserve"> Recipes</w:t>
+              <w:t>Tier Two Recipes</w:t>
             </w:r>
           </w:p>
         </w:tc>
@@ -12671,16 +13274,7 @@
                 <w:sz w:val="16"/>
                 <w:szCs w:val="20"/>
               </w:rPr>
-              <w:t>Each vial can be used as a breathing apparatus, providing clean air for the duratio</w:t>
-            </w:r>
-            <w:r>
-              <w:rPr>
-                <w:rFonts w:ascii="Pericles" w:hAnsi="Pericles"/>
-                <w:sz w:val="16"/>
-                <w:szCs w:val="20"/>
-                <w:lang w:val="en-US"/>
-              </w:rPr>
-              <w:t>n</w:t>
+              <w:t>Each vial can be used as a breathing apparatus, providing clean air for the duration</w:t>
             </w:r>
           </w:p>
         </w:tc>
@@ -12991,7 +13585,6 @@
                 <w:rFonts w:ascii="Pericles" w:hAnsi="Pericles"/>
                 <w:sz w:val="16"/>
                 <w:szCs w:val="20"/>
-                <w:lang w:val="en-US"/>
               </w:rPr>
               <w:t xml:space="preserve">Silences </w:t>
             </w:r>
@@ -13421,27 +14014,7 @@
                 <w:sz w:val="16"/>
                 <w:szCs w:val="16"/>
               </w:rPr>
-              <w:t xml:space="preserve">Tier </w:t>
-            </w:r>
-            <w:r>
-              <w:rPr>
-                <w:rFonts w:ascii="Pericles" w:eastAsia="Times New Roman" w:hAnsi="Pericles" w:cs="Times New Roman"/>
-                <w:b/>
-                <w:bCs/>
-                <w:sz w:val="16"/>
-                <w:szCs w:val="16"/>
-              </w:rPr>
-              <w:t>Three</w:t>
-            </w:r>
-            <w:r>
-              <w:rPr>
-                <w:rFonts w:ascii="Pericles" w:eastAsia="Times New Roman" w:hAnsi="Pericles" w:cs="Times New Roman"/>
-                <w:b/>
-                <w:bCs/>
-                <w:sz w:val="16"/>
-                <w:szCs w:val="16"/>
-              </w:rPr>
-              <w:t xml:space="preserve"> Recipes</w:t>
+              <w:t>Tier Three Recipes</w:t>
             </w:r>
           </w:p>
         </w:tc>
@@ -13764,7 +14337,6 @@
                 <w:ilvl w:val="0"/>
                 <w:numId w:val="1"/>
               </w:numPr>
-              <w:spacing w:line="240" w:lineRule="auto"/>
               <w:rPr>
                 <w:rFonts w:ascii="Pericles" w:hAnsi="Pericles"/>
                 <w:sz w:val="16"/>
@@ -13942,7 +14514,6 @@
                 <w:ilvl w:val="0"/>
                 <w:numId w:val="1"/>
               </w:numPr>
-              <w:spacing w:line="240" w:lineRule="auto"/>
               <w:rPr>
                 <w:rFonts w:ascii="Pericles" w:hAnsi="Pericles"/>
                 <w:sz w:val="16"/>
@@ -15218,15 +15789,6 @@
   </w:num>
   <w:num w:numId="2">
     <w:abstractNumId w:val="6"/>
-    <w:lvlOverride w:ilvl="0"/>
-    <w:lvlOverride w:ilvl="1"/>
-    <w:lvlOverride w:ilvl="2"/>
-    <w:lvlOverride w:ilvl="3"/>
-    <w:lvlOverride w:ilvl="4"/>
-    <w:lvlOverride w:ilvl="5"/>
-    <w:lvlOverride w:ilvl="6"/>
-    <w:lvlOverride w:ilvl="7"/>
-    <w:lvlOverride w:ilvl="8"/>
   </w:num>
   <w:num w:numId="3">
     <w:abstractNumId w:val="3"/>
@@ -15385,6 +15947,7 @@
     <w:lsdException w:name="HTML Sample" w:semiHidden="1" w:unhideWhenUsed="1"/>
     <w:lsdException w:name="HTML Typewriter" w:semiHidden="1" w:unhideWhenUsed="1"/>
     <w:lsdException w:name="HTML Variable" w:semiHidden="1" w:unhideWhenUsed="1"/>
+    <w:lsdException w:name="Normal Table" w:semiHidden="1" w:unhideWhenUsed="1"/>
     <w:lsdException w:name="annotation subject" w:semiHidden="1" w:unhideWhenUsed="1"/>
     <w:lsdException w:name="No List" w:semiHidden="1" w:unhideWhenUsed="1"/>
     <w:lsdException w:name="Outline List 1" w:semiHidden="1" w:unhideWhenUsed="1"/>
@@ -15431,8 +15994,10 @@
     <w:lsdException w:name="Table Subtle 2" w:semiHidden="1" w:unhideWhenUsed="1"/>
     <w:lsdException w:name="Table Web 1" w:semiHidden="1" w:unhideWhenUsed="1"/>
     <w:lsdException w:name="Table Web 2" w:semiHidden="1" w:unhideWhenUsed="1"/>
+    <w:lsdException w:name="Table Web 3" w:semiHidden="1" w:unhideWhenUsed="1"/>
     <w:lsdException w:name="Balloon Text" w:semiHidden="1" w:unhideWhenUsed="1"/>
     <w:lsdException w:name="Table Grid" w:uiPriority="39"/>
+    <w:lsdException w:name="Table Theme" w:semiHidden="1" w:unhideWhenUsed="1"/>
     <w:lsdException w:name="Placeholder Text" w:semiHidden="1"/>
     <w:lsdException w:name="No Spacing" w:uiPriority="1" w:qFormat="1"/>
     <w:lsdException w:name="Light Shading" w:uiPriority="60"/>
@@ -15733,7 +16298,6 @@
       <w:kern w:val="3"/>
       <w:sz w:val="24"/>
       <w:szCs w:val="24"/>
-      <w:lang/>
     </w:rPr>
   </w:style>
   <w:style w:type="paragraph" w:customStyle="1" w:styleId="TableContents">

</xml_diff>